<commit_message>
clear history, UI updates
</commit_message>
<xml_diff>
--- a/H00389591_F20SC-CS.docx
+++ b/H00389591_F20SC-CS.docx
@@ -329,6 +329,30 @@
         </w:rPr>
         <w:t>: Dubai</w:t>
       </w:r>
+    </w:p>
+    <w:p>
+      <w:pPr>
+        <w:spacing w:line="360" w:lineRule="auto"/>
+        <w:jc w:val="center"/>
+        <w:rPr>
+          <w:rFonts w:ascii="Times New Roman" w:hAnsi="Times New Roman" w:cs="Times New Roman"/>
+          <w:sz w:val="32"/>
+          <w:szCs w:val="32"/>
+          <w:lang w:val="en-US"/>
+        </w:rPr>
+      </w:pPr>
+    </w:p>
+    <w:p>
+      <w:pPr>
+        <w:spacing w:line="360" w:lineRule="auto"/>
+        <w:jc w:val="center"/>
+        <w:rPr>
+          <w:rFonts w:ascii="Times New Roman" w:hAnsi="Times New Roman" w:cs="Times New Roman"/>
+          <w:sz w:val="32"/>
+          <w:szCs w:val="32"/>
+          <w:lang w:val="en-US"/>
+        </w:rPr>
+      </w:pPr>
     </w:p>
     <w:p>
       <w:pPr>
@@ -371,15 +395,15 @@
             <w:spacing w:line="360" w:lineRule="auto"/>
             <w:rPr>
               <w:rFonts w:ascii="Times New Roman" w:hAnsi="Times New Roman" w:cs="Times New Roman"/>
-              <w:sz w:val="32"/>
-              <w:szCs w:val="32"/>
+              <w:sz w:val="40"/>
+              <w:szCs w:val="40"/>
             </w:rPr>
           </w:pPr>
           <w:r>
             <w:rPr>
               <w:rFonts w:ascii="Times New Roman" w:hAnsi="Times New Roman" w:cs="Times New Roman"/>
-              <w:sz w:val="32"/>
-              <w:szCs w:val="32"/>
+              <w:sz w:val="40"/>
+              <w:szCs w:val="40"/>
             </w:rPr>
             <w:t>Table of Contents</w:t>
           </w:r>
@@ -391,7 +415,6 @@
               <w:tab w:val="left" w:pos="480"/>
               <w:tab w:val="right" w:leader="dot" w:pos="9350"/>
             </w:tabs>
-            <w:spacing w:line="360" w:lineRule="auto"/>
             <w:rPr>
               <w:rFonts w:ascii="Times New Roman" w:eastAsiaTheme="minorEastAsia" w:hAnsi="Times New Roman" w:cs="Times New Roman"/>
               <w:b w:val="0"/>
@@ -400,6 +423,8 @@
               <w:iCs w:val="0"/>
               <w:noProof/>
               <w:kern w:val="2"/>
+              <w:sz w:val="32"/>
+              <w:szCs w:val="32"/>
               <w14:ligatures w14:val="standardContextual"/>
             </w:rPr>
           </w:pPr>
@@ -410,6 +435,8 @@
               <w:bCs w:val="0"/>
               <w:i w:val="0"/>
               <w:iCs w:val="0"/>
+              <w:sz w:val="32"/>
+              <w:szCs w:val="32"/>
             </w:rPr>
             <w:fldChar w:fldCharType="begin"/>
           </w:r>
@@ -420,6 +447,8 @@
               <w:bCs w:val="0"/>
               <w:i w:val="0"/>
               <w:iCs w:val="0"/>
+              <w:sz w:val="32"/>
+              <w:szCs w:val="32"/>
             </w:rPr>
             <w:instrText xml:space="preserve"> TOC \o "1-3" \h \z \u </w:instrText>
           </w:r>
@@ -430,10 +459,12 @@
               <w:bCs w:val="0"/>
               <w:i w:val="0"/>
               <w:iCs w:val="0"/>
+              <w:sz w:val="32"/>
+              <w:szCs w:val="32"/>
             </w:rPr>
             <w:fldChar w:fldCharType="separate"/>
           </w:r>
-          <w:hyperlink w:anchor="_Toc149557950" w:history="1">
+          <w:hyperlink w:anchor="_Toc149562533" w:history="1">
             <w:r>
               <w:rPr>
                 <w:rStyle w:val="Hyperlink"/>
@@ -443,6 +474,8 @@
                 <w:i w:val="0"/>
                 <w:iCs w:val="0"/>
                 <w:noProof/>
+                <w:sz w:val="32"/>
+                <w:szCs w:val="32"/>
                 <w:lang w:val="en-US"/>
               </w:rPr>
               <w:t>1.</w:t>
@@ -456,6 +489,8 @@
                 <w:iCs w:val="0"/>
                 <w:noProof/>
                 <w:kern w:val="2"/>
+                <w:sz w:val="32"/>
+                <w:szCs w:val="32"/>
                 <w14:ligatures w14:val="standardContextual"/>
               </w:rPr>
               <w:tab/>
@@ -469,6 +504,8 @@
                 <w:i w:val="0"/>
                 <w:iCs w:val="0"/>
                 <w:noProof/>
+                <w:sz w:val="32"/>
+                <w:szCs w:val="32"/>
                 <w:lang w:val="en-US"/>
               </w:rPr>
               <w:t>Introduction</w:t>
@@ -482,6 +519,8 @@
                 <w:iCs w:val="0"/>
                 <w:noProof/>
                 <w:webHidden/>
+                <w:sz w:val="32"/>
+                <w:szCs w:val="32"/>
               </w:rPr>
               <w:tab/>
             </w:r>
@@ -494,6 +533,8 @@
                 <w:iCs w:val="0"/>
                 <w:noProof/>
                 <w:webHidden/>
+                <w:sz w:val="32"/>
+                <w:szCs w:val="32"/>
               </w:rPr>
               <w:fldChar w:fldCharType="begin"/>
             </w:r>
@@ -506,29 +547,35 @@
                 <w:iCs w:val="0"/>
                 <w:noProof/>
                 <w:webHidden/>
-              </w:rPr>
-              <w:instrText xml:space="preserve"> PAGEREF _Toc149557950 \h </w:instrText>
-            </w:r>
-            <w:r>
-              <w:rPr>
-                <w:rFonts w:ascii="Times New Roman" w:hAnsi="Times New Roman" w:cs="Times New Roman"/>
-                <w:b w:val="0"/>
-                <w:bCs w:val="0"/>
-                <w:i w:val="0"/>
-                <w:iCs w:val="0"/>
-                <w:noProof/>
-                <w:webHidden/>
-              </w:rPr>
-            </w:r>
-            <w:r>
-              <w:rPr>
-                <w:rFonts w:ascii="Times New Roman" w:hAnsi="Times New Roman" w:cs="Times New Roman"/>
-                <w:b w:val="0"/>
-                <w:bCs w:val="0"/>
-                <w:i w:val="0"/>
-                <w:iCs w:val="0"/>
-                <w:noProof/>
-                <w:webHidden/>
+                <w:sz w:val="32"/>
+                <w:szCs w:val="32"/>
+              </w:rPr>
+              <w:instrText xml:space="preserve"> PAGEREF _Toc149562533 \h </w:instrText>
+            </w:r>
+            <w:r>
+              <w:rPr>
+                <w:rFonts w:ascii="Times New Roman" w:hAnsi="Times New Roman" w:cs="Times New Roman"/>
+                <w:b w:val="0"/>
+                <w:bCs w:val="0"/>
+                <w:i w:val="0"/>
+                <w:iCs w:val="0"/>
+                <w:noProof/>
+                <w:webHidden/>
+                <w:sz w:val="32"/>
+                <w:szCs w:val="32"/>
+              </w:rPr>
+            </w:r>
+            <w:r>
+              <w:rPr>
+                <w:rFonts w:ascii="Times New Roman" w:hAnsi="Times New Roman" w:cs="Times New Roman"/>
+                <w:b w:val="0"/>
+                <w:bCs w:val="0"/>
+                <w:i w:val="0"/>
+                <w:iCs w:val="0"/>
+                <w:noProof/>
+                <w:webHidden/>
+                <w:sz w:val="32"/>
+                <w:szCs w:val="32"/>
               </w:rPr>
               <w:fldChar w:fldCharType="separate"/>
             </w:r>
@@ -541,18 +588,22 @@
                 <w:iCs w:val="0"/>
                 <w:noProof/>
                 <w:webHidden/>
-              </w:rPr>
-              <w:t>2</w:t>
-            </w:r>
-            <w:r>
-              <w:rPr>
-                <w:rFonts w:ascii="Times New Roman" w:hAnsi="Times New Roman" w:cs="Times New Roman"/>
-                <w:b w:val="0"/>
-                <w:bCs w:val="0"/>
-                <w:i w:val="0"/>
-                <w:iCs w:val="0"/>
-                <w:noProof/>
-                <w:webHidden/>
+                <w:sz w:val="32"/>
+                <w:szCs w:val="32"/>
+              </w:rPr>
+              <w:t>1</w:t>
+            </w:r>
+            <w:r>
+              <w:rPr>
+                <w:rFonts w:ascii="Times New Roman" w:hAnsi="Times New Roman" w:cs="Times New Roman"/>
+                <w:b w:val="0"/>
+                <w:bCs w:val="0"/>
+                <w:i w:val="0"/>
+                <w:iCs w:val="0"/>
+                <w:noProof/>
+                <w:webHidden/>
+                <w:sz w:val="32"/>
+                <w:szCs w:val="32"/>
               </w:rPr>
               <w:fldChar w:fldCharType="end"/>
             </w:r>
@@ -565,7 +616,6 @@
               <w:tab w:val="left" w:pos="480"/>
               <w:tab w:val="right" w:leader="dot" w:pos="9350"/>
             </w:tabs>
-            <w:spacing w:line="360" w:lineRule="auto"/>
             <w:rPr>
               <w:rFonts w:ascii="Times New Roman" w:eastAsiaTheme="minorEastAsia" w:hAnsi="Times New Roman" w:cs="Times New Roman"/>
               <w:b w:val="0"/>
@@ -574,10 +624,12 @@
               <w:iCs w:val="0"/>
               <w:noProof/>
               <w:kern w:val="2"/>
+              <w:sz w:val="32"/>
+              <w:szCs w:val="32"/>
               <w14:ligatures w14:val="standardContextual"/>
             </w:rPr>
           </w:pPr>
-          <w:hyperlink w:anchor="_Toc149557951" w:history="1">
+          <w:hyperlink w:anchor="_Toc149562534" w:history="1">
             <w:r>
               <w:rPr>
                 <w:rStyle w:val="Hyperlink"/>
@@ -587,6 +639,8 @@
                 <w:i w:val="0"/>
                 <w:iCs w:val="0"/>
                 <w:noProof/>
+                <w:sz w:val="32"/>
+                <w:szCs w:val="32"/>
                 <w:lang w:val="en-US"/>
               </w:rPr>
               <w:t>2.</w:t>
@@ -600,6 +654,8 @@
                 <w:iCs w:val="0"/>
                 <w:noProof/>
                 <w:kern w:val="2"/>
+                <w:sz w:val="32"/>
+                <w:szCs w:val="32"/>
                 <w14:ligatures w14:val="standardContextual"/>
               </w:rPr>
               <w:tab/>
@@ -613,6 +669,8 @@
                 <w:i w:val="0"/>
                 <w:iCs w:val="0"/>
                 <w:noProof/>
+                <w:sz w:val="32"/>
+                <w:szCs w:val="32"/>
                 <w:lang w:val="en-US"/>
               </w:rPr>
               <w:t>Requirements Checklist</w:t>
@@ -626,6 +684,8 @@
                 <w:iCs w:val="0"/>
                 <w:noProof/>
                 <w:webHidden/>
+                <w:sz w:val="32"/>
+                <w:szCs w:val="32"/>
               </w:rPr>
               <w:tab/>
             </w:r>
@@ -638,6 +698,8 @@
                 <w:iCs w:val="0"/>
                 <w:noProof/>
                 <w:webHidden/>
+                <w:sz w:val="32"/>
+                <w:szCs w:val="32"/>
               </w:rPr>
               <w:fldChar w:fldCharType="begin"/>
             </w:r>
@@ -650,29 +712,35 @@
                 <w:iCs w:val="0"/>
                 <w:noProof/>
                 <w:webHidden/>
-              </w:rPr>
-              <w:instrText xml:space="preserve"> PAGEREF _Toc149557951 \h </w:instrText>
-            </w:r>
-            <w:r>
-              <w:rPr>
-                <w:rFonts w:ascii="Times New Roman" w:hAnsi="Times New Roman" w:cs="Times New Roman"/>
-                <w:b w:val="0"/>
-                <w:bCs w:val="0"/>
-                <w:i w:val="0"/>
-                <w:iCs w:val="0"/>
-                <w:noProof/>
-                <w:webHidden/>
-              </w:rPr>
-            </w:r>
-            <w:r>
-              <w:rPr>
-                <w:rFonts w:ascii="Times New Roman" w:hAnsi="Times New Roman" w:cs="Times New Roman"/>
-                <w:b w:val="0"/>
-                <w:bCs w:val="0"/>
-                <w:i w:val="0"/>
-                <w:iCs w:val="0"/>
-                <w:noProof/>
-                <w:webHidden/>
+                <w:sz w:val="32"/>
+                <w:szCs w:val="32"/>
+              </w:rPr>
+              <w:instrText xml:space="preserve"> PAGEREF _Toc149562534 \h </w:instrText>
+            </w:r>
+            <w:r>
+              <w:rPr>
+                <w:rFonts w:ascii="Times New Roman" w:hAnsi="Times New Roman" w:cs="Times New Roman"/>
+                <w:b w:val="0"/>
+                <w:bCs w:val="0"/>
+                <w:i w:val="0"/>
+                <w:iCs w:val="0"/>
+                <w:noProof/>
+                <w:webHidden/>
+                <w:sz w:val="32"/>
+                <w:szCs w:val="32"/>
+              </w:rPr>
+            </w:r>
+            <w:r>
+              <w:rPr>
+                <w:rFonts w:ascii="Times New Roman" w:hAnsi="Times New Roman" w:cs="Times New Roman"/>
+                <w:b w:val="0"/>
+                <w:bCs w:val="0"/>
+                <w:i w:val="0"/>
+                <w:iCs w:val="0"/>
+                <w:noProof/>
+                <w:webHidden/>
+                <w:sz w:val="32"/>
+                <w:szCs w:val="32"/>
               </w:rPr>
               <w:fldChar w:fldCharType="separate"/>
             </w:r>
@@ -685,6 +753,8 @@
                 <w:iCs w:val="0"/>
                 <w:noProof/>
                 <w:webHidden/>
+                <w:sz w:val="32"/>
+                <w:szCs w:val="32"/>
               </w:rPr>
               <w:t>2</w:t>
             </w:r>
@@ -697,208 +767,8 @@
                 <w:iCs w:val="0"/>
                 <w:noProof/>
                 <w:webHidden/>
-              </w:rPr>
-              <w:fldChar w:fldCharType="end"/>
-            </w:r>
-          </w:hyperlink>
-        </w:p>
-        <w:p>
-          <w:pPr>
-            <w:pStyle w:val="TOC2"/>
-            <w:tabs>
-              <w:tab w:val="right" w:leader="dot" w:pos="9350"/>
-            </w:tabs>
-            <w:spacing w:line="360" w:lineRule="auto"/>
-            <w:rPr>
-              <w:rFonts w:ascii="Times New Roman" w:eastAsiaTheme="minorEastAsia" w:hAnsi="Times New Roman" w:cs="Times New Roman"/>
-              <w:b w:val="0"/>
-              <w:bCs w:val="0"/>
-              <w:noProof/>
-              <w:kern w:val="2"/>
-              <w:sz w:val="24"/>
-              <w:szCs w:val="24"/>
-              <w14:ligatures w14:val="standardContextual"/>
-            </w:rPr>
-          </w:pPr>
-          <w:hyperlink w:anchor="_Toc149557952" w:history="1">
-            <w:r>
-              <w:rPr>
-                <w:rStyle w:val="Hyperlink"/>
-                <w:rFonts w:ascii="Times New Roman" w:hAnsi="Times New Roman" w:cs="Times New Roman"/>
-                <w:b w:val="0"/>
-                <w:bCs w:val="0"/>
-                <w:noProof/>
-                <w:lang w:val="en-US"/>
-              </w:rPr>
-              <w:t>2.1. Completed</w:t>
-            </w:r>
-            <w:r>
-              <w:rPr>
-                <w:rFonts w:ascii="Times New Roman" w:hAnsi="Times New Roman" w:cs="Times New Roman"/>
-                <w:b w:val="0"/>
-                <w:bCs w:val="0"/>
-                <w:noProof/>
-                <w:webHidden/>
-              </w:rPr>
-              <w:tab/>
-            </w:r>
-            <w:r>
-              <w:rPr>
-                <w:rFonts w:ascii="Times New Roman" w:hAnsi="Times New Roman" w:cs="Times New Roman"/>
-                <w:b w:val="0"/>
-                <w:bCs w:val="0"/>
-                <w:noProof/>
-                <w:webHidden/>
-              </w:rPr>
-              <w:fldChar w:fldCharType="begin"/>
-            </w:r>
-            <w:r>
-              <w:rPr>
-                <w:rFonts w:ascii="Times New Roman" w:hAnsi="Times New Roman" w:cs="Times New Roman"/>
-                <w:b w:val="0"/>
-                <w:bCs w:val="0"/>
-                <w:noProof/>
-                <w:webHidden/>
-              </w:rPr>
-              <w:instrText xml:space="preserve"> PAGEREF _Toc149557952 \h </w:instrText>
-            </w:r>
-            <w:r>
-              <w:rPr>
-                <w:rFonts w:ascii="Times New Roman" w:hAnsi="Times New Roman" w:cs="Times New Roman"/>
-                <w:b w:val="0"/>
-                <w:bCs w:val="0"/>
-                <w:noProof/>
-                <w:webHidden/>
-              </w:rPr>
-            </w:r>
-            <w:r>
-              <w:rPr>
-                <w:rFonts w:ascii="Times New Roman" w:hAnsi="Times New Roman" w:cs="Times New Roman"/>
-                <w:b w:val="0"/>
-                <w:bCs w:val="0"/>
-                <w:noProof/>
-                <w:webHidden/>
-              </w:rPr>
-              <w:fldChar w:fldCharType="separate"/>
-            </w:r>
-            <w:r>
-              <w:rPr>
-                <w:rFonts w:ascii="Times New Roman" w:hAnsi="Times New Roman" w:cs="Times New Roman"/>
-                <w:b w:val="0"/>
-                <w:bCs w:val="0"/>
-                <w:noProof/>
-                <w:webHidden/>
-              </w:rPr>
-              <w:t>2</w:t>
-            </w:r>
-            <w:r>
-              <w:rPr>
-                <w:rFonts w:ascii="Times New Roman" w:hAnsi="Times New Roman" w:cs="Times New Roman"/>
-                <w:b w:val="0"/>
-                <w:bCs w:val="0"/>
-                <w:noProof/>
-                <w:webHidden/>
-              </w:rPr>
-              <w:fldChar w:fldCharType="end"/>
-            </w:r>
-          </w:hyperlink>
-        </w:p>
-        <w:p>
-          <w:pPr>
-            <w:pStyle w:val="TOC2"/>
-            <w:tabs>
-              <w:tab w:val="right" w:leader="dot" w:pos="9350"/>
-            </w:tabs>
-            <w:spacing w:line="360" w:lineRule="auto"/>
-            <w:rPr>
-              <w:rFonts w:ascii="Times New Roman" w:eastAsiaTheme="minorEastAsia" w:hAnsi="Times New Roman" w:cs="Times New Roman"/>
-              <w:b w:val="0"/>
-              <w:bCs w:val="0"/>
-              <w:noProof/>
-              <w:kern w:val="2"/>
-              <w:sz w:val="24"/>
-              <w:szCs w:val="24"/>
-              <w14:ligatures w14:val="standardContextual"/>
-            </w:rPr>
-          </w:pPr>
-          <w:hyperlink w:anchor="_Toc149557953" w:history="1">
-            <w:r>
-              <w:rPr>
-                <w:rStyle w:val="Hyperlink"/>
-                <w:rFonts w:ascii="Times New Roman" w:hAnsi="Times New Roman" w:cs="Times New Roman"/>
-                <w:b w:val="0"/>
-                <w:bCs w:val="0"/>
-                <w:noProof/>
-                <w:lang w:val="en-US"/>
-              </w:rPr>
-              <w:t>2.2.  Pending</w:t>
-            </w:r>
-            <w:r>
-              <w:rPr>
-                <w:rFonts w:ascii="Times New Roman" w:hAnsi="Times New Roman" w:cs="Times New Roman"/>
-                <w:b w:val="0"/>
-                <w:bCs w:val="0"/>
-                <w:noProof/>
-                <w:webHidden/>
-              </w:rPr>
-              <w:tab/>
-            </w:r>
-            <w:r>
-              <w:rPr>
-                <w:rFonts w:ascii="Times New Roman" w:hAnsi="Times New Roman" w:cs="Times New Roman"/>
-                <w:b w:val="0"/>
-                <w:bCs w:val="0"/>
-                <w:noProof/>
-                <w:webHidden/>
-              </w:rPr>
-              <w:fldChar w:fldCharType="begin"/>
-            </w:r>
-            <w:r>
-              <w:rPr>
-                <w:rFonts w:ascii="Times New Roman" w:hAnsi="Times New Roman" w:cs="Times New Roman"/>
-                <w:b w:val="0"/>
-                <w:bCs w:val="0"/>
-                <w:noProof/>
-                <w:webHidden/>
-              </w:rPr>
-              <w:instrText xml:space="preserve"> PAGEREF _Toc149557953 \h </w:instrText>
-            </w:r>
-            <w:r>
-              <w:rPr>
-                <w:rFonts w:ascii="Times New Roman" w:hAnsi="Times New Roman" w:cs="Times New Roman"/>
-                <w:b w:val="0"/>
-                <w:bCs w:val="0"/>
-                <w:noProof/>
-                <w:webHidden/>
-              </w:rPr>
-            </w:r>
-            <w:r>
-              <w:rPr>
-                <w:rFonts w:ascii="Times New Roman" w:hAnsi="Times New Roman" w:cs="Times New Roman"/>
-                <w:b w:val="0"/>
-                <w:bCs w:val="0"/>
-                <w:noProof/>
-                <w:webHidden/>
-              </w:rPr>
-              <w:fldChar w:fldCharType="separate"/>
-            </w:r>
-            <w:r>
-              <w:rPr>
-                <w:rFonts w:ascii="Times New Roman" w:hAnsi="Times New Roman" w:cs="Times New Roman"/>
-                <w:b w:val="0"/>
-                <w:bCs w:val="0"/>
-                <w:noProof/>
-                <w:webHidden/>
-              </w:rPr>
-              <w:t>2</w:t>
-            </w:r>
-            <w:r>
-              <w:rPr>
-                <w:rFonts w:ascii="Times New Roman" w:hAnsi="Times New Roman" w:cs="Times New Roman"/>
-                <w:b w:val="0"/>
-                <w:bCs w:val="0"/>
-                <w:noProof/>
-                <w:webHidden/>
+                <w:sz w:val="32"/>
+                <w:szCs w:val="32"/>
               </w:rPr>
               <w:fldChar w:fldCharType="end"/>
             </w:r>
@@ -911,7 +781,6 @@
               <w:tab w:val="left" w:pos="480"/>
               <w:tab w:val="right" w:leader="dot" w:pos="9350"/>
             </w:tabs>
-            <w:spacing w:line="360" w:lineRule="auto"/>
             <w:rPr>
               <w:rFonts w:ascii="Times New Roman" w:eastAsiaTheme="minorEastAsia" w:hAnsi="Times New Roman" w:cs="Times New Roman"/>
               <w:b w:val="0"/>
@@ -920,10 +789,12 @@
               <w:iCs w:val="0"/>
               <w:noProof/>
               <w:kern w:val="2"/>
+              <w:sz w:val="32"/>
+              <w:szCs w:val="32"/>
               <w14:ligatures w14:val="standardContextual"/>
             </w:rPr>
           </w:pPr>
-          <w:hyperlink w:anchor="_Toc149557954" w:history="1">
+          <w:hyperlink w:anchor="_Toc149562535" w:history="1">
             <w:r>
               <w:rPr>
                 <w:rStyle w:val="Hyperlink"/>
@@ -933,6 +804,8 @@
                 <w:i w:val="0"/>
                 <w:iCs w:val="0"/>
                 <w:noProof/>
+                <w:sz w:val="32"/>
+                <w:szCs w:val="32"/>
                 <w:lang w:val="en-US"/>
               </w:rPr>
               <w:t>3.</w:t>
@@ -946,6 +819,8 @@
                 <w:iCs w:val="0"/>
                 <w:noProof/>
                 <w:kern w:val="2"/>
+                <w:sz w:val="32"/>
+                <w:szCs w:val="32"/>
                 <w14:ligatures w14:val="standardContextual"/>
               </w:rPr>
               <w:tab/>
@@ -959,6 +834,8 @@
                 <w:i w:val="0"/>
                 <w:iCs w:val="0"/>
                 <w:noProof/>
+                <w:sz w:val="32"/>
+                <w:szCs w:val="32"/>
                 <w:lang w:val="en-US"/>
               </w:rPr>
               <w:t>Design Considerations</w:t>
@@ -972,6 +849,8 @@
                 <w:iCs w:val="0"/>
                 <w:noProof/>
                 <w:webHidden/>
+                <w:sz w:val="32"/>
+                <w:szCs w:val="32"/>
               </w:rPr>
               <w:tab/>
             </w:r>
@@ -984,6 +863,8 @@
                 <w:iCs w:val="0"/>
                 <w:noProof/>
                 <w:webHidden/>
+                <w:sz w:val="32"/>
+                <w:szCs w:val="32"/>
               </w:rPr>
               <w:fldChar w:fldCharType="begin"/>
             </w:r>
@@ -996,29 +877,35 @@
                 <w:iCs w:val="0"/>
                 <w:noProof/>
                 <w:webHidden/>
-              </w:rPr>
-              <w:instrText xml:space="preserve"> PAGEREF _Toc149557954 \h </w:instrText>
-            </w:r>
-            <w:r>
-              <w:rPr>
-                <w:rFonts w:ascii="Times New Roman" w:hAnsi="Times New Roman" w:cs="Times New Roman"/>
-                <w:b w:val="0"/>
-                <w:bCs w:val="0"/>
-                <w:i w:val="0"/>
-                <w:iCs w:val="0"/>
-                <w:noProof/>
-                <w:webHidden/>
-              </w:rPr>
-            </w:r>
-            <w:r>
-              <w:rPr>
-                <w:rFonts w:ascii="Times New Roman" w:hAnsi="Times New Roman" w:cs="Times New Roman"/>
-                <w:b w:val="0"/>
-                <w:bCs w:val="0"/>
-                <w:i w:val="0"/>
-                <w:iCs w:val="0"/>
-                <w:noProof/>
-                <w:webHidden/>
+                <w:sz w:val="32"/>
+                <w:szCs w:val="32"/>
+              </w:rPr>
+              <w:instrText xml:space="preserve"> PAGEREF _Toc149562535 \h </w:instrText>
+            </w:r>
+            <w:r>
+              <w:rPr>
+                <w:rFonts w:ascii="Times New Roman" w:hAnsi="Times New Roman" w:cs="Times New Roman"/>
+                <w:b w:val="0"/>
+                <w:bCs w:val="0"/>
+                <w:i w:val="0"/>
+                <w:iCs w:val="0"/>
+                <w:noProof/>
+                <w:webHidden/>
+                <w:sz w:val="32"/>
+                <w:szCs w:val="32"/>
+              </w:rPr>
+            </w:r>
+            <w:r>
+              <w:rPr>
+                <w:rFonts w:ascii="Times New Roman" w:hAnsi="Times New Roman" w:cs="Times New Roman"/>
+                <w:b w:val="0"/>
+                <w:bCs w:val="0"/>
+                <w:i w:val="0"/>
+                <w:iCs w:val="0"/>
+                <w:noProof/>
+                <w:webHidden/>
+                <w:sz w:val="32"/>
+                <w:szCs w:val="32"/>
               </w:rPr>
               <w:fldChar w:fldCharType="separate"/>
             </w:r>
@@ -1031,6 +918,8 @@
                 <w:iCs w:val="0"/>
                 <w:noProof/>
                 <w:webHidden/>
+                <w:sz w:val="32"/>
+                <w:szCs w:val="32"/>
               </w:rPr>
               <w:t>2</w:t>
             </w:r>
@@ -1043,6 +932,8 @@
                 <w:iCs w:val="0"/>
                 <w:noProof/>
                 <w:webHidden/>
+                <w:sz w:val="32"/>
+                <w:szCs w:val="32"/>
               </w:rPr>
               <w:fldChar w:fldCharType="end"/>
             </w:r>
@@ -1055,19 +946,18 @@
               <w:tab w:val="left" w:pos="960"/>
               <w:tab w:val="right" w:leader="dot" w:pos="9350"/>
             </w:tabs>
-            <w:spacing w:line="360" w:lineRule="auto"/>
             <w:rPr>
               <w:rFonts w:ascii="Times New Roman" w:eastAsiaTheme="minorEastAsia" w:hAnsi="Times New Roman" w:cs="Times New Roman"/>
               <w:b w:val="0"/>
               <w:bCs w:val="0"/>
               <w:noProof/>
               <w:kern w:val="2"/>
-              <w:sz w:val="24"/>
-              <w:szCs w:val="24"/>
+              <w:sz w:val="32"/>
+              <w:szCs w:val="32"/>
               <w14:ligatures w14:val="standardContextual"/>
             </w:rPr>
           </w:pPr>
-          <w:hyperlink w:anchor="_Toc149557955" w:history="1">
+          <w:hyperlink w:anchor="_Toc149562536" w:history="1">
             <w:r>
               <w:rPr>
                 <w:rStyle w:val="Hyperlink"/>
@@ -1075,6 +965,8 @@
                 <w:b w:val="0"/>
                 <w:bCs w:val="0"/>
                 <w:noProof/>
+                <w:sz w:val="28"/>
+                <w:szCs w:val="28"/>
                 <w:lang w:val="en-US"/>
               </w:rPr>
               <w:t>3.1.</w:t>
@@ -1086,8 +978,8 @@
                 <w:bCs w:val="0"/>
                 <w:noProof/>
                 <w:kern w:val="2"/>
-                <w:sz w:val="24"/>
-                <w:szCs w:val="24"/>
+                <w:sz w:val="32"/>
+                <w:szCs w:val="32"/>
                 <w14:ligatures w14:val="standardContextual"/>
               </w:rPr>
               <w:tab/>
@@ -1099,6 +991,8 @@
                 <w:b w:val="0"/>
                 <w:bCs w:val="0"/>
                 <w:noProof/>
+                <w:sz w:val="28"/>
+                <w:szCs w:val="28"/>
                 <w:lang w:val="en-US"/>
               </w:rPr>
               <w:t>Class Design</w:t>
@@ -1110,6 +1004,8 @@
                 <w:bCs w:val="0"/>
                 <w:noProof/>
                 <w:webHidden/>
+                <w:sz w:val="28"/>
+                <w:szCs w:val="28"/>
               </w:rPr>
               <w:tab/>
             </w:r>
@@ -1120,6 +1016,8 @@
                 <w:bCs w:val="0"/>
                 <w:noProof/>
                 <w:webHidden/>
+                <w:sz w:val="28"/>
+                <w:szCs w:val="28"/>
               </w:rPr>
               <w:fldChar w:fldCharType="begin"/>
             </w:r>
@@ -1130,25 +1028,31 @@
                 <w:bCs w:val="0"/>
                 <w:noProof/>
                 <w:webHidden/>
-              </w:rPr>
-              <w:instrText xml:space="preserve"> PAGEREF _Toc149557955 \h </w:instrText>
-            </w:r>
-            <w:r>
-              <w:rPr>
-                <w:rFonts w:ascii="Times New Roman" w:hAnsi="Times New Roman" w:cs="Times New Roman"/>
-                <w:b w:val="0"/>
-                <w:bCs w:val="0"/>
-                <w:noProof/>
-                <w:webHidden/>
-              </w:rPr>
-            </w:r>
-            <w:r>
-              <w:rPr>
-                <w:rFonts w:ascii="Times New Roman" w:hAnsi="Times New Roman" w:cs="Times New Roman"/>
-                <w:b w:val="0"/>
-                <w:bCs w:val="0"/>
-                <w:noProof/>
-                <w:webHidden/>
+                <w:sz w:val="28"/>
+                <w:szCs w:val="28"/>
+              </w:rPr>
+              <w:instrText xml:space="preserve"> PAGEREF _Toc149562536 \h </w:instrText>
+            </w:r>
+            <w:r>
+              <w:rPr>
+                <w:rFonts w:ascii="Times New Roman" w:hAnsi="Times New Roman" w:cs="Times New Roman"/>
+                <w:b w:val="0"/>
+                <w:bCs w:val="0"/>
+                <w:noProof/>
+                <w:webHidden/>
+                <w:sz w:val="28"/>
+                <w:szCs w:val="28"/>
+              </w:rPr>
+            </w:r>
+            <w:r>
+              <w:rPr>
+                <w:rFonts w:ascii="Times New Roman" w:hAnsi="Times New Roman" w:cs="Times New Roman"/>
+                <w:b w:val="0"/>
+                <w:bCs w:val="0"/>
+                <w:noProof/>
+                <w:webHidden/>
+                <w:sz w:val="28"/>
+                <w:szCs w:val="28"/>
               </w:rPr>
               <w:fldChar w:fldCharType="separate"/>
             </w:r>
@@ -1159,6 +1063,8 @@
                 <w:bCs w:val="0"/>
                 <w:noProof/>
                 <w:webHidden/>
+                <w:sz w:val="28"/>
+                <w:szCs w:val="28"/>
               </w:rPr>
               <w:t>2</w:t>
             </w:r>
@@ -1169,6 +1075,8 @@
                 <w:bCs w:val="0"/>
                 <w:noProof/>
                 <w:webHidden/>
+                <w:sz w:val="28"/>
+                <w:szCs w:val="28"/>
               </w:rPr>
               <w:fldChar w:fldCharType="end"/>
             </w:r>
@@ -1181,19 +1089,18 @@
               <w:tab w:val="left" w:pos="960"/>
               <w:tab w:val="right" w:leader="dot" w:pos="9350"/>
             </w:tabs>
-            <w:spacing w:line="360" w:lineRule="auto"/>
             <w:rPr>
               <w:rFonts w:ascii="Times New Roman" w:eastAsiaTheme="minorEastAsia" w:hAnsi="Times New Roman" w:cs="Times New Roman"/>
               <w:b w:val="0"/>
               <w:bCs w:val="0"/>
               <w:noProof/>
               <w:kern w:val="2"/>
-              <w:sz w:val="24"/>
-              <w:szCs w:val="24"/>
+              <w:sz w:val="32"/>
+              <w:szCs w:val="32"/>
               <w14:ligatures w14:val="standardContextual"/>
             </w:rPr>
           </w:pPr>
-          <w:hyperlink w:anchor="_Toc149557956" w:history="1">
+          <w:hyperlink w:anchor="_Toc149562537" w:history="1">
             <w:r>
               <w:rPr>
                 <w:rStyle w:val="Hyperlink"/>
@@ -1201,6 +1108,8 @@
                 <w:b w:val="0"/>
                 <w:bCs w:val="0"/>
                 <w:noProof/>
+                <w:sz w:val="28"/>
+                <w:szCs w:val="28"/>
                 <w:lang w:val="en-US"/>
               </w:rPr>
               <w:t>3.2.</w:t>
@@ -1212,8 +1121,8 @@
                 <w:bCs w:val="0"/>
                 <w:noProof/>
                 <w:kern w:val="2"/>
-                <w:sz w:val="24"/>
-                <w:szCs w:val="24"/>
+                <w:sz w:val="32"/>
+                <w:szCs w:val="32"/>
                 <w14:ligatures w14:val="standardContextual"/>
               </w:rPr>
               <w:tab/>
@@ -1225,6 +1134,8 @@
                 <w:b w:val="0"/>
                 <w:bCs w:val="0"/>
                 <w:noProof/>
+                <w:sz w:val="28"/>
+                <w:szCs w:val="28"/>
                 <w:lang w:val="en-US"/>
               </w:rPr>
               <w:t>Data Structures</w:t>
@@ -1236,6 +1147,8 @@
                 <w:bCs w:val="0"/>
                 <w:noProof/>
                 <w:webHidden/>
+                <w:sz w:val="28"/>
+                <w:szCs w:val="28"/>
               </w:rPr>
               <w:tab/>
             </w:r>
@@ -1246,6 +1159,8 @@
                 <w:bCs w:val="0"/>
                 <w:noProof/>
                 <w:webHidden/>
+                <w:sz w:val="28"/>
+                <w:szCs w:val="28"/>
               </w:rPr>
               <w:fldChar w:fldCharType="begin"/>
             </w:r>
@@ -1256,25 +1171,31 @@
                 <w:bCs w:val="0"/>
                 <w:noProof/>
                 <w:webHidden/>
-              </w:rPr>
-              <w:instrText xml:space="preserve"> PAGEREF _Toc149557956 \h </w:instrText>
-            </w:r>
-            <w:r>
-              <w:rPr>
-                <w:rFonts w:ascii="Times New Roman" w:hAnsi="Times New Roman" w:cs="Times New Roman"/>
-                <w:b w:val="0"/>
-                <w:bCs w:val="0"/>
-                <w:noProof/>
-                <w:webHidden/>
-              </w:rPr>
-            </w:r>
-            <w:r>
-              <w:rPr>
-                <w:rFonts w:ascii="Times New Roman" w:hAnsi="Times New Roman" w:cs="Times New Roman"/>
-                <w:b w:val="0"/>
-                <w:bCs w:val="0"/>
-                <w:noProof/>
-                <w:webHidden/>
+                <w:sz w:val="28"/>
+                <w:szCs w:val="28"/>
+              </w:rPr>
+              <w:instrText xml:space="preserve"> PAGEREF _Toc149562537 \h </w:instrText>
+            </w:r>
+            <w:r>
+              <w:rPr>
+                <w:rFonts w:ascii="Times New Roman" w:hAnsi="Times New Roman" w:cs="Times New Roman"/>
+                <w:b w:val="0"/>
+                <w:bCs w:val="0"/>
+                <w:noProof/>
+                <w:webHidden/>
+                <w:sz w:val="28"/>
+                <w:szCs w:val="28"/>
+              </w:rPr>
+            </w:r>
+            <w:r>
+              <w:rPr>
+                <w:rFonts w:ascii="Times New Roman" w:hAnsi="Times New Roman" w:cs="Times New Roman"/>
+                <w:b w:val="0"/>
+                <w:bCs w:val="0"/>
+                <w:noProof/>
+                <w:webHidden/>
+                <w:sz w:val="28"/>
+                <w:szCs w:val="28"/>
               </w:rPr>
               <w:fldChar w:fldCharType="separate"/>
             </w:r>
@@ -1285,16 +1206,20 @@
                 <w:bCs w:val="0"/>
                 <w:noProof/>
                 <w:webHidden/>
-              </w:rPr>
-              <w:t>2</w:t>
-            </w:r>
-            <w:r>
-              <w:rPr>
-                <w:rFonts w:ascii="Times New Roman" w:hAnsi="Times New Roman" w:cs="Times New Roman"/>
-                <w:b w:val="0"/>
-                <w:bCs w:val="0"/>
-                <w:noProof/>
-                <w:webHidden/>
+                <w:sz w:val="28"/>
+                <w:szCs w:val="28"/>
+              </w:rPr>
+              <w:t>3</w:t>
+            </w:r>
+            <w:r>
+              <w:rPr>
+                <w:rFonts w:ascii="Times New Roman" w:hAnsi="Times New Roman" w:cs="Times New Roman"/>
+                <w:b w:val="0"/>
+                <w:bCs w:val="0"/>
+                <w:noProof/>
+                <w:webHidden/>
+                <w:sz w:val="28"/>
+                <w:szCs w:val="28"/>
               </w:rPr>
               <w:fldChar w:fldCharType="end"/>
             </w:r>
@@ -1307,19 +1232,18 @@
               <w:tab w:val="left" w:pos="960"/>
               <w:tab w:val="right" w:leader="dot" w:pos="9350"/>
             </w:tabs>
-            <w:spacing w:line="360" w:lineRule="auto"/>
             <w:rPr>
               <w:rFonts w:ascii="Times New Roman" w:eastAsiaTheme="minorEastAsia" w:hAnsi="Times New Roman" w:cs="Times New Roman"/>
               <w:b w:val="0"/>
               <w:bCs w:val="0"/>
               <w:noProof/>
               <w:kern w:val="2"/>
-              <w:sz w:val="24"/>
-              <w:szCs w:val="24"/>
+              <w:sz w:val="32"/>
+              <w:szCs w:val="32"/>
               <w14:ligatures w14:val="standardContextual"/>
             </w:rPr>
           </w:pPr>
-          <w:hyperlink w:anchor="_Toc149557957" w:history="1">
+          <w:hyperlink w:anchor="_Toc149562538" w:history="1">
             <w:r>
               <w:rPr>
                 <w:rStyle w:val="Hyperlink"/>
@@ -1327,6 +1251,8 @@
                 <w:b w:val="0"/>
                 <w:bCs w:val="0"/>
                 <w:noProof/>
+                <w:sz w:val="28"/>
+                <w:szCs w:val="28"/>
                 <w:lang w:val="en-US"/>
               </w:rPr>
               <w:t>3.3.</w:t>
@@ -1338,8 +1264,8 @@
                 <w:bCs w:val="0"/>
                 <w:noProof/>
                 <w:kern w:val="2"/>
-                <w:sz w:val="24"/>
-                <w:szCs w:val="24"/>
+                <w:sz w:val="32"/>
+                <w:szCs w:val="32"/>
                 <w14:ligatures w14:val="standardContextual"/>
               </w:rPr>
               <w:tab/>
@@ -1351,6 +1277,8 @@
                 <w:b w:val="0"/>
                 <w:bCs w:val="0"/>
                 <w:noProof/>
+                <w:sz w:val="28"/>
+                <w:szCs w:val="28"/>
                 <w:lang w:val="en-US"/>
               </w:rPr>
               <w:t>GUI Design</w:t>
@@ -1362,6 +1290,8 @@
                 <w:bCs w:val="0"/>
                 <w:noProof/>
                 <w:webHidden/>
+                <w:sz w:val="28"/>
+                <w:szCs w:val="28"/>
               </w:rPr>
               <w:tab/>
             </w:r>
@@ -1372,6 +1302,8 @@
                 <w:bCs w:val="0"/>
                 <w:noProof/>
                 <w:webHidden/>
+                <w:sz w:val="28"/>
+                <w:szCs w:val="28"/>
               </w:rPr>
               <w:fldChar w:fldCharType="begin"/>
             </w:r>
@@ -1382,25 +1314,31 @@
                 <w:bCs w:val="0"/>
                 <w:noProof/>
                 <w:webHidden/>
-              </w:rPr>
-              <w:instrText xml:space="preserve"> PAGEREF _Toc149557957 \h </w:instrText>
-            </w:r>
-            <w:r>
-              <w:rPr>
-                <w:rFonts w:ascii="Times New Roman" w:hAnsi="Times New Roman" w:cs="Times New Roman"/>
-                <w:b w:val="0"/>
-                <w:bCs w:val="0"/>
-                <w:noProof/>
-                <w:webHidden/>
-              </w:rPr>
-            </w:r>
-            <w:r>
-              <w:rPr>
-                <w:rFonts w:ascii="Times New Roman" w:hAnsi="Times New Roman" w:cs="Times New Roman"/>
-                <w:b w:val="0"/>
-                <w:bCs w:val="0"/>
-                <w:noProof/>
-                <w:webHidden/>
+                <w:sz w:val="28"/>
+                <w:szCs w:val="28"/>
+              </w:rPr>
+              <w:instrText xml:space="preserve"> PAGEREF _Toc149562538 \h </w:instrText>
+            </w:r>
+            <w:r>
+              <w:rPr>
+                <w:rFonts w:ascii="Times New Roman" w:hAnsi="Times New Roman" w:cs="Times New Roman"/>
+                <w:b w:val="0"/>
+                <w:bCs w:val="0"/>
+                <w:noProof/>
+                <w:webHidden/>
+                <w:sz w:val="28"/>
+                <w:szCs w:val="28"/>
+              </w:rPr>
+            </w:r>
+            <w:r>
+              <w:rPr>
+                <w:rFonts w:ascii="Times New Roman" w:hAnsi="Times New Roman" w:cs="Times New Roman"/>
+                <w:b w:val="0"/>
+                <w:bCs w:val="0"/>
+                <w:noProof/>
+                <w:webHidden/>
+                <w:sz w:val="28"/>
+                <w:szCs w:val="28"/>
               </w:rPr>
               <w:fldChar w:fldCharType="separate"/>
             </w:r>
@@ -1411,16 +1349,20 @@
                 <w:bCs w:val="0"/>
                 <w:noProof/>
                 <w:webHidden/>
-              </w:rPr>
-              <w:t>2</w:t>
-            </w:r>
-            <w:r>
-              <w:rPr>
-                <w:rFonts w:ascii="Times New Roman" w:hAnsi="Times New Roman" w:cs="Times New Roman"/>
-                <w:b w:val="0"/>
-                <w:bCs w:val="0"/>
-                <w:noProof/>
-                <w:webHidden/>
+                <w:sz w:val="28"/>
+                <w:szCs w:val="28"/>
+              </w:rPr>
+              <w:t>3</w:t>
+            </w:r>
+            <w:r>
+              <w:rPr>
+                <w:rFonts w:ascii="Times New Roman" w:hAnsi="Times New Roman" w:cs="Times New Roman"/>
+                <w:b w:val="0"/>
+                <w:bCs w:val="0"/>
+                <w:noProof/>
+                <w:webHidden/>
+                <w:sz w:val="28"/>
+                <w:szCs w:val="28"/>
               </w:rPr>
               <w:fldChar w:fldCharType="end"/>
             </w:r>
@@ -1433,19 +1375,18 @@
               <w:tab w:val="left" w:pos="960"/>
               <w:tab w:val="right" w:leader="dot" w:pos="9350"/>
             </w:tabs>
-            <w:spacing w:line="360" w:lineRule="auto"/>
             <w:rPr>
               <w:rFonts w:ascii="Times New Roman" w:eastAsiaTheme="minorEastAsia" w:hAnsi="Times New Roman" w:cs="Times New Roman"/>
               <w:b w:val="0"/>
               <w:bCs w:val="0"/>
               <w:noProof/>
               <w:kern w:val="2"/>
-              <w:sz w:val="24"/>
-              <w:szCs w:val="24"/>
+              <w:sz w:val="32"/>
+              <w:szCs w:val="32"/>
               <w14:ligatures w14:val="standardContextual"/>
             </w:rPr>
           </w:pPr>
-          <w:hyperlink w:anchor="_Toc149557958" w:history="1">
+          <w:hyperlink w:anchor="_Toc149562539" w:history="1">
             <w:r>
               <w:rPr>
                 <w:rStyle w:val="Hyperlink"/>
@@ -1453,6 +1394,8 @@
                 <w:b w:val="0"/>
                 <w:bCs w:val="0"/>
                 <w:noProof/>
+                <w:sz w:val="28"/>
+                <w:szCs w:val="28"/>
                 <w:lang w:val="en-US"/>
               </w:rPr>
               <w:t>3.4.</w:t>
@@ -1464,8 +1407,8 @@
                 <w:bCs w:val="0"/>
                 <w:noProof/>
                 <w:kern w:val="2"/>
-                <w:sz w:val="24"/>
-                <w:szCs w:val="24"/>
+                <w:sz w:val="32"/>
+                <w:szCs w:val="32"/>
                 <w14:ligatures w14:val="standardContextual"/>
               </w:rPr>
               <w:tab/>
@@ -1477,6 +1420,8 @@
                 <w:b w:val="0"/>
                 <w:bCs w:val="0"/>
                 <w:noProof/>
+                <w:sz w:val="28"/>
+                <w:szCs w:val="28"/>
                 <w:lang w:val="en-US"/>
               </w:rPr>
               <w:t>Advanced Language Constructs</w:t>
@@ -1488,6 +1433,8 @@
                 <w:bCs w:val="0"/>
                 <w:noProof/>
                 <w:webHidden/>
+                <w:sz w:val="28"/>
+                <w:szCs w:val="28"/>
               </w:rPr>
               <w:tab/>
             </w:r>
@@ -1498,6 +1445,8 @@
                 <w:bCs w:val="0"/>
                 <w:noProof/>
                 <w:webHidden/>
+                <w:sz w:val="28"/>
+                <w:szCs w:val="28"/>
               </w:rPr>
               <w:fldChar w:fldCharType="begin"/>
             </w:r>
@@ -1508,25 +1457,31 @@
                 <w:bCs w:val="0"/>
                 <w:noProof/>
                 <w:webHidden/>
-              </w:rPr>
-              <w:instrText xml:space="preserve"> PAGEREF _Toc149557958 \h </w:instrText>
-            </w:r>
-            <w:r>
-              <w:rPr>
-                <w:rFonts w:ascii="Times New Roman" w:hAnsi="Times New Roman" w:cs="Times New Roman"/>
-                <w:b w:val="0"/>
-                <w:bCs w:val="0"/>
-                <w:noProof/>
-                <w:webHidden/>
-              </w:rPr>
-            </w:r>
-            <w:r>
-              <w:rPr>
-                <w:rFonts w:ascii="Times New Roman" w:hAnsi="Times New Roman" w:cs="Times New Roman"/>
-                <w:b w:val="0"/>
-                <w:bCs w:val="0"/>
-                <w:noProof/>
-                <w:webHidden/>
+                <w:sz w:val="28"/>
+                <w:szCs w:val="28"/>
+              </w:rPr>
+              <w:instrText xml:space="preserve"> PAGEREF _Toc149562539 \h </w:instrText>
+            </w:r>
+            <w:r>
+              <w:rPr>
+                <w:rFonts w:ascii="Times New Roman" w:hAnsi="Times New Roman" w:cs="Times New Roman"/>
+                <w:b w:val="0"/>
+                <w:bCs w:val="0"/>
+                <w:noProof/>
+                <w:webHidden/>
+                <w:sz w:val="28"/>
+                <w:szCs w:val="28"/>
+              </w:rPr>
+            </w:r>
+            <w:r>
+              <w:rPr>
+                <w:rFonts w:ascii="Times New Roman" w:hAnsi="Times New Roman" w:cs="Times New Roman"/>
+                <w:b w:val="0"/>
+                <w:bCs w:val="0"/>
+                <w:noProof/>
+                <w:webHidden/>
+                <w:sz w:val="28"/>
+                <w:szCs w:val="28"/>
               </w:rPr>
               <w:fldChar w:fldCharType="separate"/>
             </w:r>
@@ -1537,16 +1492,20 @@
                 <w:bCs w:val="0"/>
                 <w:noProof/>
                 <w:webHidden/>
-              </w:rPr>
-              <w:t>2</w:t>
-            </w:r>
-            <w:r>
-              <w:rPr>
-                <w:rFonts w:ascii="Times New Roman" w:hAnsi="Times New Roman" w:cs="Times New Roman"/>
-                <w:b w:val="0"/>
-                <w:bCs w:val="0"/>
-                <w:noProof/>
-                <w:webHidden/>
+                <w:sz w:val="28"/>
+                <w:szCs w:val="28"/>
+              </w:rPr>
+              <w:t>5</w:t>
+            </w:r>
+            <w:r>
+              <w:rPr>
+                <w:rFonts w:ascii="Times New Roman" w:hAnsi="Times New Roman" w:cs="Times New Roman"/>
+                <w:b w:val="0"/>
+                <w:bCs w:val="0"/>
+                <w:noProof/>
+                <w:webHidden/>
+                <w:sz w:val="28"/>
+                <w:szCs w:val="28"/>
               </w:rPr>
               <w:fldChar w:fldCharType="end"/>
             </w:r>
@@ -1559,7 +1518,6 @@
               <w:tab w:val="left" w:pos="480"/>
               <w:tab w:val="right" w:leader="dot" w:pos="9350"/>
             </w:tabs>
-            <w:spacing w:line="360" w:lineRule="auto"/>
             <w:rPr>
               <w:rFonts w:ascii="Times New Roman" w:eastAsiaTheme="minorEastAsia" w:hAnsi="Times New Roman" w:cs="Times New Roman"/>
               <w:b w:val="0"/>
@@ -1568,10 +1526,12 @@
               <w:iCs w:val="0"/>
               <w:noProof/>
               <w:kern w:val="2"/>
+              <w:sz w:val="32"/>
+              <w:szCs w:val="32"/>
               <w14:ligatures w14:val="standardContextual"/>
             </w:rPr>
           </w:pPr>
-          <w:hyperlink w:anchor="_Toc149557959" w:history="1">
+          <w:hyperlink w:anchor="_Toc149562540" w:history="1">
             <w:r>
               <w:rPr>
                 <w:rStyle w:val="Hyperlink"/>
@@ -1581,6 +1541,8 @@
                 <w:i w:val="0"/>
                 <w:iCs w:val="0"/>
                 <w:noProof/>
+                <w:sz w:val="32"/>
+                <w:szCs w:val="32"/>
                 <w:lang w:val="en-US"/>
               </w:rPr>
               <w:t>4.</w:t>
@@ -1594,6 +1556,8 @@
                 <w:iCs w:val="0"/>
                 <w:noProof/>
                 <w:kern w:val="2"/>
+                <w:sz w:val="32"/>
+                <w:szCs w:val="32"/>
                 <w14:ligatures w14:val="standardContextual"/>
               </w:rPr>
               <w:tab/>
@@ -1607,6 +1571,8 @@
                 <w:i w:val="0"/>
                 <w:iCs w:val="0"/>
                 <w:noProof/>
+                <w:sz w:val="32"/>
+                <w:szCs w:val="32"/>
                 <w:lang w:val="en-US"/>
               </w:rPr>
               <w:t>User Guide</w:t>
@@ -1620,6 +1586,8 @@
                 <w:iCs w:val="0"/>
                 <w:noProof/>
                 <w:webHidden/>
+                <w:sz w:val="32"/>
+                <w:szCs w:val="32"/>
               </w:rPr>
               <w:tab/>
             </w:r>
@@ -1632,6 +1600,8 @@
                 <w:iCs w:val="0"/>
                 <w:noProof/>
                 <w:webHidden/>
+                <w:sz w:val="32"/>
+                <w:szCs w:val="32"/>
               </w:rPr>
               <w:fldChar w:fldCharType="begin"/>
             </w:r>
@@ -1644,29 +1614,35 @@
                 <w:iCs w:val="0"/>
                 <w:noProof/>
                 <w:webHidden/>
-              </w:rPr>
-              <w:instrText xml:space="preserve"> PAGEREF _Toc149557959 \h </w:instrText>
-            </w:r>
-            <w:r>
-              <w:rPr>
-                <w:rFonts w:ascii="Times New Roman" w:hAnsi="Times New Roman" w:cs="Times New Roman"/>
-                <w:b w:val="0"/>
-                <w:bCs w:val="0"/>
-                <w:i w:val="0"/>
-                <w:iCs w:val="0"/>
-                <w:noProof/>
-                <w:webHidden/>
-              </w:rPr>
-            </w:r>
-            <w:r>
-              <w:rPr>
-                <w:rFonts w:ascii="Times New Roman" w:hAnsi="Times New Roman" w:cs="Times New Roman"/>
-                <w:b w:val="0"/>
-                <w:bCs w:val="0"/>
-                <w:i w:val="0"/>
-                <w:iCs w:val="0"/>
-                <w:noProof/>
-                <w:webHidden/>
+                <w:sz w:val="32"/>
+                <w:szCs w:val="32"/>
+              </w:rPr>
+              <w:instrText xml:space="preserve"> PAGEREF _Toc149562540 \h </w:instrText>
+            </w:r>
+            <w:r>
+              <w:rPr>
+                <w:rFonts w:ascii="Times New Roman" w:hAnsi="Times New Roman" w:cs="Times New Roman"/>
+                <w:b w:val="0"/>
+                <w:bCs w:val="0"/>
+                <w:i w:val="0"/>
+                <w:iCs w:val="0"/>
+                <w:noProof/>
+                <w:webHidden/>
+                <w:sz w:val="32"/>
+                <w:szCs w:val="32"/>
+              </w:rPr>
+            </w:r>
+            <w:r>
+              <w:rPr>
+                <w:rFonts w:ascii="Times New Roman" w:hAnsi="Times New Roman" w:cs="Times New Roman"/>
+                <w:b w:val="0"/>
+                <w:bCs w:val="0"/>
+                <w:i w:val="0"/>
+                <w:iCs w:val="0"/>
+                <w:noProof/>
+                <w:webHidden/>
+                <w:sz w:val="32"/>
+                <w:szCs w:val="32"/>
               </w:rPr>
               <w:fldChar w:fldCharType="separate"/>
             </w:r>
@@ -1679,18 +1655,22 @@
                 <w:iCs w:val="0"/>
                 <w:noProof/>
                 <w:webHidden/>
-              </w:rPr>
-              <w:t>2</w:t>
-            </w:r>
-            <w:r>
-              <w:rPr>
-                <w:rFonts w:ascii="Times New Roman" w:hAnsi="Times New Roman" w:cs="Times New Roman"/>
-                <w:b w:val="0"/>
-                <w:bCs w:val="0"/>
-                <w:i w:val="0"/>
-                <w:iCs w:val="0"/>
-                <w:noProof/>
-                <w:webHidden/>
+                <w:sz w:val="32"/>
+                <w:szCs w:val="32"/>
+              </w:rPr>
+              <w:t>5</w:t>
+            </w:r>
+            <w:r>
+              <w:rPr>
+                <w:rFonts w:ascii="Times New Roman" w:hAnsi="Times New Roman" w:cs="Times New Roman"/>
+                <w:b w:val="0"/>
+                <w:bCs w:val="0"/>
+                <w:i w:val="0"/>
+                <w:iCs w:val="0"/>
+                <w:noProof/>
+                <w:webHidden/>
+                <w:sz w:val="32"/>
+                <w:szCs w:val="32"/>
               </w:rPr>
               <w:fldChar w:fldCharType="end"/>
             </w:r>
@@ -1703,7 +1683,6 @@
               <w:tab w:val="left" w:pos="480"/>
               <w:tab w:val="right" w:leader="dot" w:pos="9350"/>
             </w:tabs>
-            <w:spacing w:line="360" w:lineRule="auto"/>
             <w:rPr>
               <w:rFonts w:ascii="Times New Roman" w:eastAsiaTheme="minorEastAsia" w:hAnsi="Times New Roman" w:cs="Times New Roman"/>
               <w:b w:val="0"/>
@@ -1712,10 +1691,12 @@
               <w:iCs w:val="0"/>
               <w:noProof/>
               <w:kern w:val="2"/>
+              <w:sz w:val="32"/>
+              <w:szCs w:val="32"/>
               <w14:ligatures w14:val="standardContextual"/>
             </w:rPr>
           </w:pPr>
-          <w:hyperlink w:anchor="_Toc149557960" w:history="1">
+          <w:hyperlink w:anchor="_Toc149562541" w:history="1">
             <w:r>
               <w:rPr>
                 <w:rStyle w:val="Hyperlink"/>
@@ -1725,6 +1706,8 @@
                 <w:i w:val="0"/>
                 <w:iCs w:val="0"/>
                 <w:noProof/>
+                <w:sz w:val="32"/>
+                <w:szCs w:val="32"/>
                 <w:lang w:val="en-US"/>
               </w:rPr>
               <w:t>5.</w:t>
@@ -1738,6 +1721,8 @@
                 <w:iCs w:val="0"/>
                 <w:noProof/>
                 <w:kern w:val="2"/>
+                <w:sz w:val="32"/>
+                <w:szCs w:val="32"/>
                 <w14:ligatures w14:val="standardContextual"/>
               </w:rPr>
               <w:tab/>
@@ -1751,6 +1736,8 @@
                 <w:i w:val="0"/>
                 <w:iCs w:val="0"/>
                 <w:noProof/>
+                <w:sz w:val="32"/>
+                <w:szCs w:val="32"/>
                 <w:lang w:val="en-US"/>
               </w:rPr>
               <w:t>Developers Guide</w:t>
@@ -1764,6 +1751,8 @@
                 <w:iCs w:val="0"/>
                 <w:noProof/>
                 <w:webHidden/>
+                <w:sz w:val="32"/>
+                <w:szCs w:val="32"/>
               </w:rPr>
               <w:tab/>
             </w:r>
@@ -1776,6 +1765,8 @@
                 <w:iCs w:val="0"/>
                 <w:noProof/>
                 <w:webHidden/>
+                <w:sz w:val="32"/>
+                <w:szCs w:val="32"/>
               </w:rPr>
               <w:fldChar w:fldCharType="begin"/>
             </w:r>
@@ -1788,29 +1779,35 @@
                 <w:iCs w:val="0"/>
                 <w:noProof/>
                 <w:webHidden/>
-              </w:rPr>
-              <w:instrText xml:space="preserve"> PAGEREF _Toc149557960 \h </w:instrText>
-            </w:r>
-            <w:r>
-              <w:rPr>
-                <w:rFonts w:ascii="Times New Roman" w:hAnsi="Times New Roman" w:cs="Times New Roman"/>
-                <w:b w:val="0"/>
-                <w:bCs w:val="0"/>
-                <w:i w:val="0"/>
-                <w:iCs w:val="0"/>
-                <w:noProof/>
-                <w:webHidden/>
-              </w:rPr>
-            </w:r>
-            <w:r>
-              <w:rPr>
-                <w:rFonts w:ascii="Times New Roman" w:hAnsi="Times New Roman" w:cs="Times New Roman"/>
-                <w:b w:val="0"/>
-                <w:bCs w:val="0"/>
-                <w:i w:val="0"/>
-                <w:iCs w:val="0"/>
-                <w:noProof/>
-                <w:webHidden/>
+                <w:sz w:val="32"/>
+                <w:szCs w:val="32"/>
+              </w:rPr>
+              <w:instrText xml:space="preserve"> PAGEREF _Toc149562541 \h </w:instrText>
+            </w:r>
+            <w:r>
+              <w:rPr>
+                <w:rFonts w:ascii="Times New Roman" w:hAnsi="Times New Roman" w:cs="Times New Roman"/>
+                <w:b w:val="0"/>
+                <w:bCs w:val="0"/>
+                <w:i w:val="0"/>
+                <w:iCs w:val="0"/>
+                <w:noProof/>
+                <w:webHidden/>
+                <w:sz w:val="32"/>
+                <w:szCs w:val="32"/>
+              </w:rPr>
+            </w:r>
+            <w:r>
+              <w:rPr>
+                <w:rFonts w:ascii="Times New Roman" w:hAnsi="Times New Roman" w:cs="Times New Roman"/>
+                <w:b w:val="0"/>
+                <w:bCs w:val="0"/>
+                <w:i w:val="0"/>
+                <w:iCs w:val="0"/>
+                <w:noProof/>
+                <w:webHidden/>
+                <w:sz w:val="32"/>
+                <w:szCs w:val="32"/>
               </w:rPr>
               <w:fldChar w:fldCharType="separate"/>
             </w:r>
@@ -1823,18 +1820,22 @@
                 <w:iCs w:val="0"/>
                 <w:noProof/>
                 <w:webHidden/>
-              </w:rPr>
-              <w:t>3</w:t>
-            </w:r>
-            <w:r>
-              <w:rPr>
-                <w:rFonts w:ascii="Times New Roman" w:hAnsi="Times New Roman" w:cs="Times New Roman"/>
-                <w:b w:val="0"/>
-                <w:bCs w:val="0"/>
-                <w:i w:val="0"/>
-                <w:iCs w:val="0"/>
-                <w:noProof/>
-                <w:webHidden/>
+                <w:sz w:val="32"/>
+                <w:szCs w:val="32"/>
+              </w:rPr>
+              <w:t>5</w:t>
+            </w:r>
+            <w:r>
+              <w:rPr>
+                <w:rFonts w:ascii="Times New Roman" w:hAnsi="Times New Roman" w:cs="Times New Roman"/>
+                <w:b w:val="0"/>
+                <w:bCs w:val="0"/>
+                <w:i w:val="0"/>
+                <w:iCs w:val="0"/>
+                <w:noProof/>
+                <w:webHidden/>
+                <w:sz w:val="32"/>
+                <w:szCs w:val="32"/>
               </w:rPr>
               <w:fldChar w:fldCharType="end"/>
             </w:r>
@@ -1847,7 +1848,6 @@
               <w:tab w:val="left" w:pos="480"/>
               <w:tab w:val="right" w:leader="dot" w:pos="9350"/>
             </w:tabs>
-            <w:spacing w:line="360" w:lineRule="auto"/>
             <w:rPr>
               <w:rFonts w:ascii="Times New Roman" w:eastAsiaTheme="minorEastAsia" w:hAnsi="Times New Roman" w:cs="Times New Roman"/>
               <w:b w:val="0"/>
@@ -1856,10 +1856,12 @@
               <w:iCs w:val="0"/>
               <w:noProof/>
               <w:kern w:val="2"/>
+              <w:sz w:val="32"/>
+              <w:szCs w:val="32"/>
               <w14:ligatures w14:val="standardContextual"/>
             </w:rPr>
           </w:pPr>
-          <w:hyperlink w:anchor="_Toc149557961" w:history="1">
+          <w:hyperlink w:anchor="_Toc149562542" w:history="1">
             <w:r>
               <w:rPr>
                 <w:rStyle w:val="Hyperlink"/>
@@ -1869,6 +1871,8 @@
                 <w:i w:val="0"/>
                 <w:iCs w:val="0"/>
                 <w:noProof/>
+                <w:sz w:val="32"/>
+                <w:szCs w:val="32"/>
                 <w:lang w:val="en-US"/>
               </w:rPr>
               <w:t>6.</w:t>
@@ -1882,6 +1886,8 @@
                 <w:iCs w:val="0"/>
                 <w:noProof/>
                 <w:kern w:val="2"/>
+                <w:sz w:val="32"/>
+                <w:szCs w:val="32"/>
                 <w14:ligatures w14:val="standardContextual"/>
               </w:rPr>
               <w:tab/>
@@ -1895,6 +1901,8 @@
                 <w:i w:val="0"/>
                 <w:iCs w:val="0"/>
                 <w:noProof/>
+                <w:sz w:val="32"/>
+                <w:szCs w:val="32"/>
                 <w:lang w:val="en-US"/>
               </w:rPr>
               <w:t>Testing</w:t>
@@ -1908,6 +1916,8 @@
                 <w:iCs w:val="0"/>
                 <w:noProof/>
                 <w:webHidden/>
+                <w:sz w:val="32"/>
+                <w:szCs w:val="32"/>
               </w:rPr>
               <w:tab/>
             </w:r>
@@ -1920,6 +1930,8 @@
                 <w:iCs w:val="0"/>
                 <w:noProof/>
                 <w:webHidden/>
+                <w:sz w:val="32"/>
+                <w:szCs w:val="32"/>
               </w:rPr>
               <w:fldChar w:fldCharType="begin"/>
             </w:r>
@@ -1932,29 +1944,35 @@
                 <w:iCs w:val="0"/>
                 <w:noProof/>
                 <w:webHidden/>
-              </w:rPr>
-              <w:instrText xml:space="preserve"> PAGEREF _Toc149557961 \h </w:instrText>
-            </w:r>
-            <w:r>
-              <w:rPr>
-                <w:rFonts w:ascii="Times New Roman" w:hAnsi="Times New Roman" w:cs="Times New Roman"/>
-                <w:b w:val="0"/>
-                <w:bCs w:val="0"/>
-                <w:i w:val="0"/>
-                <w:iCs w:val="0"/>
-                <w:noProof/>
-                <w:webHidden/>
-              </w:rPr>
-            </w:r>
-            <w:r>
-              <w:rPr>
-                <w:rFonts w:ascii="Times New Roman" w:hAnsi="Times New Roman" w:cs="Times New Roman"/>
-                <w:b w:val="0"/>
-                <w:bCs w:val="0"/>
-                <w:i w:val="0"/>
-                <w:iCs w:val="0"/>
-                <w:noProof/>
-                <w:webHidden/>
+                <w:sz w:val="32"/>
+                <w:szCs w:val="32"/>
+              </w:rPr>
+              <w:instrText xml:space="preserve"> PAGEREF _Toc149562542 \h </w:instrText>
+            </w:r>
+            <w:r>
+              <w:rPr>
+                <w:rFonts w:ascii="Times New Roman" w:hAnsi="Times New Roman" w:cs="Times New Roman"/>
+                <w:b w:val="0"/>
+                <w:bCs w:val="0"/>
+                <w:i w:val="0"/>
+                <w:iCs w:val="0"/>
+                <w:noProof/>
+                <w:webHidden/>
+                <w:sz w:val="32"/>
+                <w:szCs w:val="32"/>
+              </w:rPr>
+            </w:r>
+            <w:r>
+              <w:rPr>
+                <w:rFonts w:ascii="Times New Roman" w:hAnsi="Times New Roman" w:cs="Times New Roman"/>
+                <w:b w:val="0"/>
+                <w:bCs w:val="0"/>
+                <w:i w:val="0"/>
+                <w:iCs w:val="0"/>
+                <w:noProof/>
+                <w:webHidden/>
+                <w:sz w:val="32"/>
+                <w:szCs w:val="32"/>
               </w:rPr>
               <w:fldChar w:fldCharType="separate"/>
             </w:r>
@@ -1967,18 +1985,22 @@
                 <w:iCs w:val="0"/>
                 <w:noProof/>
                 <w:webHidden/>
-              </w:rPr>
-              <w:t>3</w:t>
-            </w:r>
-            <w:r>
-              <w:rPr>
-                <w:rFonts w:ascii="Times New Roman" w:hAnsi="Times New Roman" w:cs="Times New Roman"/>
-                <w:b w:val="0"/>
-                <w:bCs w:val="0"/>
-                <w:i w:val="0"/>
-                <w:iCs w:val="0"/>
-                <w:noProof/>
-                <w:webHidden/>
+                <w:sz w:val="32"/>
+                <w:szCs w:val="32"/>
+              </w:rPr>
+              <w:t>5</w:t>
+            </w:r>
+            <w:r>
+              <w:rPr>
+                <w:rFonts w:ascii="Times New Roman" w:hAnsi="Times New Roman" w:cs="Times New Roman"/>
+                <w:b w:val="0"/>
+                <w:bCs w:val="0"/>
+                <w:i w:val="0"/>
+                <w:iCs w:val="0"/>
+                <w:noProof/>
+                <w:webHidden/>
+                <w:sz w:val="32"/>
+                <w:szCs w:val="32"/>
               </w:rPr>
               <w:fldChar w:fldCharType="end"/>
             </w:r>
@@ -1991,7 +2013,6 @@
               <w:tab w:val="left" w:pos="480"/>
               <w:tab w:val="right" w:leader="dot" w:pos="9350"/>
             </w:tabs>
-            <w:spacing w:line="360" w:lineRule="auto"/>
             <w:rPr>
               <w:rFonts w:ascii="Times New Roman" w:eastAsiaTheme="minorEastAsia" w:hAnsi="Times New Roman" w:cs="Times New Roman"/>
               <w:b w:val="0"/>
@@ -2000,10 +2021,12 @@
               <w:iCs w:val="0"/>
               <w:noProof/>
               <w:kern w:val="2"/>
+              <w:sz w:val="32"/>
+              <w:szCs w:val="32"/>
               <w14:ligatures w14:val="standardContextual"/>
             </w:rPr>
           </w:pPr>
-          <w:hyperlink w:anchor="_Toc149557962" w:history="1">
+          <w:hyperlink w:anchor="_Toc149562543" w:history="1">
             <w:r>
               <w:rPr>
                 <w:rStyle w:val="Hyperlink"/>
@@ -2013,6 +2036,8 @@
                 <w:i w:val="0"/>
                 <w:iCs w:val="0"/>
                 <w:noProof/>
+                <w:sz w:val="32"/>
+                <w:szCs w:val="32"/>
                 <w:lang w:val="en-US"/>
               </w:rPr>
               <w:t>7.</w:t>
@@ -2026,6 +2051,8 @@
                 <w:iCs w:val="0"/>
                 <w:noProof/>
                 <w:kern w:val="2"/>
+                <w:sz w:val="32"/>
+                <w:szCs w:val="32"/>
                 <w14:ligatures w14:val="standardContextual"/>
               </w:rPr>
               <w:tab/>
@@ -2039,6 +2066,8 @@
                 <w:i w:val="0"/>
                 <w:iCs w:val="0"/>
                 <w:noProof/>
+                <w:sz w:val="32"/>
+                <w:szCs w:val="32"/>
                 <w:lang w:val="en-US"/>
               </w:rPr>
               <w:t>Conclusions</w:t>
@@ -2052,6 +2081,8 @@
                 <w:iCs w:val="0"/>
                 <w:noProof/>
                 <w:webHidden/>
+                <w:sz w:val="32"/>
+                <w:szCs w:val="32"/>
               </w:rPr>
               <w:tab/>
             </w:r>
@@ -2064,6 +2095,8 @@
                 <w:iCs w:val="0"/>
                 <w:noProof/>
                 <w:webHidden/>
+                <w:sz w:val="32"/>
+                <w:szCs w:val="32"/>
               </w:rPr>
               <w:fldChar w:fldCharType="begin"/>
             </w:r>
@@ -2076,29 +2109,35 @@
                 <w:iCs w:val="0"/>
                 <w:noProof/>
                 <w:webHidden/>
-              </w:rPr>
-              <w:instrText xml:space="preserve"> PAGEREF _Toc149557962 \h </w:instrText>
-            </w:r>
-            <w:r>
-              <w:rPr>
-                <w:rFonts w:ascii="Times New Roman" w:hAnsi="Times New Roman" w:cs="Times New Roman"/>
-                <w:b w:val="0"/>
-                <w:bCs w:val="0"/>
-                <w:i w:val="0"/>
-                <w:iCs w:val="0"/>
-                <w:noProof/>
-                <w:webHidden/>
-              </w:rPr>
-            </w:r>
-            <w:r>
-              <w:rPr>
-                <w:rFonts w:ascii="Times New Roman" w:hAnsi="Times New Roman" w:cs="Times New Roman"/>
-                <w:b w:val="0"/>
-                <w:bCs w:val="0"/>
-                <w:i w:val="0"/>
-                <w:iCs w:val="0"/>
-                <w:noProof/>
-                <w:webHidden/>
+                <w:sz w:val="32"/>
+                <w:szCs w:val="32"/>
+              </w:rPr>
+              <w:instrText xml:space="preserve"> PAGEREF _Toc149562543 \h </w:instrText>
+            </w:r>
+            <w:r>
+              <w:rPr>
+                <w:rFonts w:ascii="Times New Roman" w:hAnsi="Times New Roman" w:cs="Times New Roman"/>
+                <w:b w:val="0"/>
+                <w:bCs w:val="0"/>
+                <w:i w:val="0"/>
+                <w:iCs w:val="0"/>
+                <w:noProof/>
+                <w:webHidden/>
+                <w:sz w:val="32"/>
+                <w:szCs w:val="32"/>
+              </w:rPr>
+            </w:r>
+            <w:r>
+              <w:rPr>
+                <w:rFonts w:ascii="Times New Roman" w:hAnsi="Times New Roman" w:cs="Times New Roman"/>
+                <w:b w:val="0"/>
+                <w:bCs w:val="0"/>
+                <w:i w:val="0"/>
+                <w:iCs w:val="0"/>
+                <w:noProof/>
+                <w:webHidden/>
+                <w:sz w:val="32"/>
+                <w:szCs w:val="32"/>
               </w:rPr>
               <w:fldChar w:fldCharType="separate"/>
             </w:r>
@@ -2111,18 +2150,22 @@
                 <w:iCs w:val="0"/>
                 <w:noProof/>
                 <w:webHidden/>
-              </w:rPr>
-              <w:t>3</w:t>
-            </w:r>
-            <w:r>
-              <w:rPr>
-                <w:rFonts w:ascii="Times New Roman" w:hAnsi="Times New Roman" w:cs="Times New Roman"/>
-                <w:b w:val="0"/>
-                <w:bCs w:val="0"/>
-                <w:i w:val="0"/>
-                <w:iCs w:val="0"/>
-                <w:noProof/>
-                <w:webHidden/>
+                <w:sz w:val="32"/>
+                <w:szCs w:val="32"/>
+              </w:rPr>
+              <w:t>5</w:t>
+            </w:r>
+            <w:r>
+              <w:rPr>
+                <w:rFonts w:ascii="Times New Roman" w:hAnsi="Times New Roman" w:cs="Times New Roman"/>
+                <w:b w:val="0"/>
+                <w:bCs w:val="0"/>
+                <w:i w:val="0"/>
+                <w:iCs w:val="0"/>
+                <w:noProof/>
+                <w:webHidden/>
+                <w:sz w:val="32"/>
+                <w:szCs w:val="32"/>
               </w:rPr>
               <w:fldChar w:fldCharType="end"/>
             </w:r>
@@ -2136,6 +2179,8 @@
             <w:rPr>
               <w:rFonts w:ascii="Times New Roman" w:hAnsi="Times New Roman" w:cs="Times New Roman"/>
               <w:noProof/>
+              <w:sz w:val="32"/>
+              <w:szCs w:val="32"/>
             </w:rPr>
             <w:fldChar w:fldCharType="end"/>
           </w:r>
@@ -2144,126 +2189,6 @@
     </w:sdt>
     <w:p>
       <w:pPr>
-        <w:spacing w:line="360" w:lineRule="auto"/>
-        <w:jc w:val="center"/>
-        <w:rPr>
-          <w:rFonts w:ascii="Times New Roman" w:hAnsi="Times New Roman" w:cs="Times New Roman"/>
-          <w:sz w:val="32"/>
-          <w:szCs w:val="32"/>
-          <w:lang w:val="en-US"/>
-        </w:rPr>
-      </w:pPr>
-    </w:p>
-    <w:p>
-      <w:pPr>
-        <w:spacing w:line="360" w:lineRule="auto"/>
-        <w:jc w:val="center"/>
-        <w:rPr>
-          <w:rFonts w:ascii="Times New Roman" w:hAnsi="Times New Roman" w:cs="Times New Roman"/>
-          <w:sz w:val="32"/>
-          <w:szCs w:val="32"/>
-          <w:lang w:val="en-US"/>
-        </w:rPr>
-      </w:pPr>
-    </w:p>
-    <w:p>
-      <w:pPr>
-        <w:spacing w:line="360" w:lineRule="auto"/>
-        <w:jc w:val="center"/>
-        <w:rPr>
-          <w:rFonts w:ascii="Times New Roman" w:hAnsi="Times New Roman" w:cs="Times New Roman"/>
-          <w:sz w:val="32"/>
-          <w:szCs w:val="32"/>
-          <w:lang w:val="en-US"/>
-        </w:rPr>
-      </w:pPr>
-    </w:p>
-    <w:p>
-      <w:pPr>
-        <w:spacing w:line="360" w:lineRule="auto"/>
-        <w:jc w:val="center"/>
-        <w:rPr>
-          <w:rFonts w:ascii="Times New Roman" w:hAnsi="Times New Roman" w:cs="Times New Roman"/>
-          <w:sz w:val="32"/>
-          <w:szCs w:val="32"/>
-          <w:lang w:val="en-US"/>
-        </w:rPr>
-      </w:pPr>
-    </w:p>
-    <w:p>
-      <w:pPr>
-        <w:spacing w:line="360" w:lineRule="auto"/>
-        <w:jc w:val="center"/>
-        <w:rPr>
-          <w:rFonts w:ascii="Times New Roman" w:hAnsi="Times New Roman" w:cs="Times New Roman"/>
-          <w:sz w:val="32"/>
-          <w:szCs w:val="32"/>
-          <w:lang w:val="en-US"/>
-        </w:rPr>
-      </w:pPr>
-    </w:p>
-    <w:p>
-      <w:pPr>
-        <w:spacing w:line="360" w:lineRule="auto"/>
-        <w:jc w:val="center"/>
-        <w:rPr>
-          <w:rFonts w:ascii="Times New Roman" w:hAnsi="Times New Roman" w:cs="Times New Roman"/>
-          <w:sz w:val="32"/>
-          <w:szCs w:val="32"/>
-          <w:lang w:val="en-US"/>
-        </w:rPr>
-      </w:pPr>
-    </w:p>
-    <w:p>
-      <w:pPr>
-        <w:spacing w:line="360" w:lineRule="auto"/>
-        <w:jc w:val="center"/>
-        <w:rPr>
-          <w:rFonts w:ascii="Times New Roman" w:hAnsi="Times New Roman" w:cs="Times New Roman"/>
-          <w:sz w:val="32"/>
-          <w:szCs w:val="32"/>
-          <w:lang w:val="en-US"/>
-        </w:rPr>
-      </w:pPr>
-    </w:p>
-    <w:p>
-      <w:pPr>
-        <w:spacing w:line="360" w:lineRule="auto"/>
-        <w:jc w:val="center"/>
-        <w:rPr>
-          <w:rFonts w:ascii="Times New Roman" w:hAnsi="Times New Roman" w:cs="Times New Roman"/>
-          <w:sz w:val="32"/>
-          <w:szCs w:val="32"/>
-          <w:lang w:val="en-US"/>
-        </w:rPr>
-      </w:pPr>
-    </w:p>
-    <w:p>
-      <w:pPr>
-        <w:spacing w:line="360" w:lineRule="auto"/>
-        <w:jc w:val="center"/>
-        <w:rPr>
-          <w:rFonts w:ascii="Times New Roman" w:hAnsi="Times New Roman" w:cs="Times New Roman"/>
-          <w:sz w:val="32"/>
-          <w:szCs w:val="32"/>
-          <w:lang w:val="en-US"/>
-        </w:rPr>
-      </w:pPr>
-    </w:p>
-    <w:p>
-      <w:pPr>
-        <w:spacing w:line="360" w:lineRule="auto"/>
-        <w:jc w:val="center"/>
-        <w:rPr>
-          <w:rFonts w:ascii="Times New Roman" w:hAnsi="Times New Roman" w:cs="Times New Roman"/>
-          <w:sz w:val="32"/>
-          <w:szCs w:val="32"/>
-          <w:lang w:val="en-US"/>
-        </w:rPr>
-      </w:pPr>
-    </w:p>
-    <w:p>
-      <w:pPr>
         <w:pStyle w:val="Heading1"/>
         <w:numPr>
           <w:ilvl w:val="0"/>
@@ -2273,11 +2198,12 @@
           <w:lang w:val="en-US"/>
         </w:rPr>
       </w:pPr>
-      <w:bookmarkStart w:id="0" w:name="_Toc149557950"/>
-      <w:r>
-        <w:rPr>
-          <w:lang w:val="en-US"/>
-        </w:rPr>
+      <w:bookmarkStart w:id="0" w:name="_Toc149562533"/>
+      <w:r>
+        <w:rPr>
+          <w:lang w:val="en-US"/>
+        </w:rPr>
+        <w:lastRenderedPageBreak/>
         <w:t>Introduction</w:t>
       </w:r>
       <w:bookmarkEnd w:id="0"/>
@@ -2294,6 +2220,26 @@
           <w:lang w:val="en-US"/>
         </w:rPr>
       </w:pPr>
+    </w:p>
+    <w:p>
+      <w:pPr>
+        <w:rPr>
+          <w:lang w:val="en-US"/>
+        </w:rPr>
+      </w:pPr>
+    </w:p>
+    <w:p>
+      <w:pPr>
+        <w:rPr>
+          <w:lang w:val="en-US"/>
+        </w:rPr>
+      </w:pPr>
+      <w:r>
+        <w:rPr>
+          <w:lang w:val="en-US"/>
+        </w:rPr>
+        <w:t>This report is a documentation for the design, development, and functionality of a simple web browser I implemented in C#. The document outlines the functional requirements fulfilled and explains my design choices. I have also included comprehensive user’s guide and developer’s guide to help both groups understand and interact with the system.</w:t>
+      </w:r>
     </w:p>
     <w:p>
       <w:pPr>
@@ -2313,7 +2259,7 @@
           <w:lang w:val="en-US"/>
         </w:rPr>
       </w:pPr>
-      <w:bookmarkStart w:id="1" w:name="_Toc149557951"/>
+      <w:bookmarkStart w:id="1" w:name="_Toc149562534"/>
       <w:r>
         <w:rPr>
           <w:lang w:val="en-US"/>
@@ -2324,62 +2270,457 @@
     </w:p>
     <w:p>
       <w:pPr>
-        <w:pStyle w:val="Heading2"/>
-        <w:rPr>
-          <w:lang w:val="en-US"/>
-        </w:rPr>
-      </w:pPr>
-      <w:bookmarkStart w:id="2" w:name="_Toc149557952"/>
-      <w:r>
-        <w:rPr>
-          <w:lang w:val="en-US"/>
-        </w:rPr>
-        <w:t>2.1. Completed</w:t>
-      </w:r>
-      <w:bookmarkEnd w:id="2"/>
+        <w:pStyle w:val="NormalWeb"/>
+        <w:numPr>
+          <w:ilvl w:val="0"/>
+          <w:numId w:val="4"/>
+        </w:numPr>
+        <w:spacing w:line="360" w:lineRule="auto"/>
+      </w:pPr>
+      <w:r>
+        <w:rPr>
+          <w:b/>
+          <w:bCs/>
+          <w:i/>
+          <w:iCs/>
+        </w:rPr>
+        <w:t>Sending</w:t>
+      </w:r>
+      <w:r>
+        <w:t xml:space="preserve"> HTTP request messages for URLs typed by the user. </w:t>
+      </w:r>
+    </w:p>
+    <w:p>
+      <w:pPr>
+        <w:pStyle w:val="NormalWeb"/>
+        <w:numPr>
+          <w:ilvl w:val="0"/>
+          <w:numId w:val="4"/>
+        </w:numPr>
+        <w:spacing w:line="360" w:lineRule="auto"/>
+      </w:pPr>
+      <w:r>
+        <w:rPr>
+          <w:b/>
+          <w:bCs/>
+          <w:i/>
+          <w:iCs/>
+        </w:rPr>
+        <w:t>Receiving</w:t>
+      </w:r>
+      <w:r>
+        <w:t xml:space="preserve"> HTTP response messages and display the contents of the messages on the interface. </w:t>
+      </w:r>
+    </w:p>
+    <w:p>
+      <w:pPr>
+        <w:pStyle w:val="NormalWeb"/>
+        <w:numPr>
+          <w:ilvl w:val="0"/>
+          <w:numId w:val="4"/>
+        </w:numPr>
+        <w:spacing w:line="360" w:lineRule="auto"/>
+        <w:rPr>
+          <w:lang w:val="en-US"/>
+        </w:rPr>
+      </w:pPr>
+      <w:r>
+        <w:rPr>
+          <w:b/>
+          <w:bCs/>
+          <w:i/>
+          <w:iCs/>
+          <w:lang w:val="en-US"/>
+        </w:rPr>
+        <w:t>Displaying</w:t>
+      </w:r>
+      <w:r>
+        <w:rPr>
+          <w:lang w:val="en-US"/>
+        </w:rPr>
+        <w:t xml:space="preserve"> the page title and response code at the top of the browser. </w:t>
+      </w:r>
+    </w:p>
+    <w:p>
+      <w:pPr>
+        <w:pStyle w:val="NormalWeb"/>
+        <w:numPr>
+          <w:ilvl w:val="0"/>
+          <w:numId w:val="4"/>
+        </w:numPr>
+        <w:spacing w:line="360" w:lineRule="auto"/>
+        <w:rPr>
+          <w:lang w:val="en-US"/>
+        </w:rPr>
+      </w:pPr>
+      <w:r>
+        <w:rPr>
+          <w:lang w:val="en-US"/>
+        </w:rPr>
+        <w:t xml:space="preserve">Allowing the user to </w:t>
+      </w:r>
+      <w:r>
+        <w:rPr>
+          <w:b/>
+          <w:bCs/>
+          <w:i/>
+          <w:iCs/>
+          <w:lang w:val="en-US"/>
+        </w:rPr>
+        <w:t>refresh</w:t>
+      </w:r>
+      <w:r>
+        <w:rPr>
+          <w:lang w:val="en-US"/>
+        </w:rPr>
+        <w:t xml:space="preserve"> the page </w:t>
+      </w:r>
+      <w:r>
+        <w:t>by sending another HTTP request for the current web page</w:t>
+      </w:r>
+      <w:r>
+        <w:rPr>
+          <w:lang w:val="en-US"/>
+        </w:rPr>
+        <w:t>.</w:t>
+      </w:r>
+    </w:p>
+    <w:p>
+      <w:pPr>
+        <w:pStyle w:val="NormalWeb"/>
+        <w:numPr>
+          <w:ilvl w:val="0"/>
+          <w:numId w:val="4"/>
+        </w:numPr>
+        <w:spacing w:line="360" w:lineRule="auto"/>
+        <w:rPr>
+          <w:lang w:val="en-US"/>
+        </w:rPr>
+      </w:pPr>
+      <w:r>
+        <w:t xml:space="preserve">The user </w:t>
+      </w:r>
+      <w:r>
+        <w:rPr>
+          <w:lang w:val="en-US"/>
+        </w:rPr>
+        <w:t xml:space="preserve">can </w:t>
+      </w:r>
+      <w:r>
+        <w:t xml:space="preserve">create and edit a </w:t>
+      </w:r>
+      <w:r>
+        <w:rPr>
+          <w:b/>
+          <w:bCs/>
+          <w:i/>
+          <w:iCs/>
+        </w:rPr>
+        <w:t>home page</w:t>
+      </w:r>
+      <w:r>
+        <w:t xml:space="preserve"> URL. The Home page URL </w:t>
+      </w:r>
+      <w:r>
+        <w:rPr>
+          <w:lang w:val="en-US"/>
+        </w:rPr>
+        <w:t xml:space="preserve">is </w:t>
+      </w:r>
+      <w:r>
+        <w:t xml:space="preserve">loaded on the browser’s start up, and </w:t>
+      </w:r>
+      <w:r>
+        <w:rPr>
+          <w:lang w:val="en-US"/>
+        </w:rPr>
+        <w:t xml:space="preserve">is </w:t>
+      </w:r>
+      <w:r>
+        <w:t xml:space="preserve">initialised with </w:t>
+      </w:r>
+      <w:r>
+        <w:rPr>
+          <w:lang w:val="en-US"/>
+        </w:rPr>
+        <w:t>the Heriot-Watt website (</w:t>
+      </w:r>
+      <w:hyperlink r:id="rId6" w:history="1">
+        <w:r>
+          <w:rPr>
+            <w:rStyle w:val="Hyperlink"/>
+            <w:lang w:val="en-US"/>
+          </w:rPr>
+          <w:t>https://hw.ac.uk</w:t>
+        </w:r>
+      </w:hyperlink>
+      <w:r>
+        <w:rPr>
+          <w:lang w:val="en-US"/>
+        </w:rPr>
+        <w:t>)</w:t>
+      </w:r>
+    </w:p>
+    <w:p>
+      <w:pPr>
+        <w:pStyle w:val="NormalWeb"/>
+        <w:numPr>
+          <w:ilvl w:val="0"/>
+          <w:numId w:val="4"/>
+        </w:numPr>
+        <w:spacing w:line="360" w:lineRule="auto"/>
+      </w:pPr>
+      <w:r>
+        <w:t xml:space="preserve">The user </w:t>
+      </w:r>
+      <w:r>
+        <w:rPr>
+          <w:lang w:val="en-US"/>
+        </w:rPr>
+        <w:t>can</w:t>
+      </w:r>
+      <w:r>
+        <w:t xml:space="preserve"> add a URL for a web page requested to a list of </w:t>
+      </w:r>
+      <w:r>
+        <w:rPr>
+          <w:b/>
+          <w:bCs/>
+          <w:i/>
+          <w:iCs/>
+        </w:rPr>
+        <w:t>favourite</w:t>
+      </w:r>
+      <w:r>
+        <w:t xml:space="preserve"> web pages.</w:t>
+      </w:r>
       <w:r>
         <w:rPr>
           <w:lang w:val="en-US"/>
         </w:rPr>
         <w:t xml:space="preserve"> </w:t>
       </w:r>
-    </w:p>
-    <w:p>
-      <w:pPr>
-        <w:pStyle w:val="Heading2"/>
-        <w:rPr>
-          <w:lang w:val="en-US"/>
-        </w:rPr>
-      </w:pPr>
-      <w:bookmarkStart w:id="3" w:name="_Toc149557953"/>
-      <w:r>
-        <w:rPr>
-          <w:lang w:val="en-US"/>
-        </w:rPr>
-        <w:t>2.2.  Pending</w:t>
-      </w:r>
-      <w:bookmarkEnd w:id="3"/>
-    </w:p>
-    <w:p>
-      <w:pPr>
-        <w:rPr>
-          <w:lang w:val="en-US"/>
-        </w:rPr>
-      </w:pPr>
-    </w:p>
-    <w:p>
-      <w:pPr>
-        <w:rPr>
-          <w:lang w:val="en-US"/>
-        </w:rPr>
-      </w:pPr>
-    </w:p>
-    <w:p>
-      <w:pPr>
-        <w:rPr>
-          <w:lang w:val="en-US"/>
-        </w:rPr>
-      </w:pPr>
+      <w:r>
+        <w:t xml:space="preserve">The user </w:t>
+      </w:r>
+      <w:r>
+        <w:rPr>
+          <w:lang w:val="en-US"/>
+        </w:rPr>
+        <w:t>can</w:t>
+      </w:r>
+      <w:r>
+        <w:t xml:space="preserve"> associate a name with each favourite URL. Support for favourite items modification and deletion is </w:t>
+      </w:r>
+      <w:r>
+        <w:rPr>
+          <w:lang w:val="en-US"/>
+        </w:rPr>
+        <w:t>provided</w:t>
+      </w:r>
+      <w:r>
+        <w:t>.</w:t>
+      </w:r>
+    </w:p>
+    <w:p>
+      <w:pPr>
+        <w:pStyle w:val="NormalWeb"/>
+        <w:numPr>
+          <w:ilvl w:val="1"/>
+          <w:numId w:val="4"/>
+        </w:numPr>
+        <w:spacing w:line="360" w:lineRule="auto"/>
+      </w:pPr>
+      <w:r>
+        <w:t xml:space="preserve">The user </w:t>
+      </w:r>
+      <w:r>
+        <w:rPr>
+          <w:lang w:val="en-US"/>
+        </w:rPr>
+        <w:t>can request</w:t>
+      </w:r>
+      <w:r>
+        <w:t xml:space="preserve"> a favourite web page by clicking its name on the Favourites list. On the browser’s start up, the favourites list </w:t>
+      </w:r>
+      <w:r>
+        <w:rPr>
+          <w:lang w:val="en-US"/>
+        </w:rPr>
+        <w:t xml:space="preserve">is </w:t>
+      </w:r>
+      <w:r>
+        <w:t>loaded to the browser.</w:t>
+      </w:r>
+    </w:p>
+    <w:p>
+      <w:pPr>
+        <w:pStyle w:val="NormalWeb"/>
+        <w:numPr>
+          <w:ilvl w:val="0"/>
+          <w:numId w:val="4"/>
+        </w:numPr>
+        <w:spacing w:line="360" w:lineRule="auto"/>
+      </w:pPr>
+      <w:r>
+        <w:t>The browser maintain</w:t>
+      </w:r>
+      <w:r>
+        <w:rPr>
+          <w:lang w:val="en-US"/>
+        </w:rPr>
+        <w:t>s</w:t>
+      </w:r>
+      <w:r>
+        <w:t xml:space="preserve"> </w:t>
+      </w:r>
+      <w:r>
+        <w:rPr>
+          <w:b/>
+          <w:bCs/>
+          <w:i/>
+          <w:iCs/>
+        </w:rPr>
+        <w:t>history</w:t>
+      </w:r>
+      <w:r>
+        <w:t>, i.e., a list of URLs, corresponding to the web</w:t>
+      </w:r>
+      <w:r>
+        <w:rPr>
+          <w:lang w:val="en-US"/>
+        </w:rPr>
+        <w:t xml:space="preserve"> </w:t>
+      </w:r>
+      <w:r>
+        <w:t xml:space="preserve">pages requested by the user. </w:t>
+      </w:r>
+    </w:p>
+    <w:p>
+      <w:pPr>
+        <w:pStyle w:val="NormalWeb"/>
+        <w:numPr>
+          <w:ilvl w:val="1"/>
+          <w:numId w:val="4"/>
+        </w:numPr>
+        <w:spacing w:line="360" w:lineRule="auto"/>
+      </w:pPr>
+      <w:r>
+        <w:t xml:space="preserve">The user </w:t>
+      </w:r>
+      <w:r>
+        <w:rPr>
+          <w:lang w:val="en-US"/>
+        </w:rPr>
+        <w:t>can</w:t>
+      </w:r>
+      <w:r>
+        <w:t xml:space="preserve"> navigate to </w:t>
+      </w:r>
+      <w:r>
+        <w:rPr>
+          <w:b/>
+          <w:bCs/>
+          <w:i/>
+          <w:iCs/>
+        </w:rPr>
+        <w:t>previous and next pages</w:t>
+      </w:r>
+      <w:r>
+        <w:t xml:space="preserve">, and jump to a page by clicking on the links in the History list. On the browser’s start up, the history list </w:t>
+      </w:r>
+      <w:r>
+        <w:rPr>
+          <w:lang w:val="en-US"/>
+        </w:rPr>
+        <w:t xml:space="preserve">is </w:t>
+      </w:r>
+      <w:r>
+        <w:t>loaded to the browser.</w:t>
+      </w:r>
+    </w:p>
+    <w:p>
+      <w:pPr>
+        <w:pStyle w:val="NormalWeb"/>
+        <w:numPr>
+          <w:ilvl w:val="0"/>
+          <w:numId w:val="4"/>
+        </w:numPr>
+        <w:spacing w:line="360" w:lineRule="auto"/>
+        <w:rPr>
+          <w:lang w:val="en-US"/>
+        </w:rPr>
+      </w:pPr>
+      <w:r>
+        <w:t>The application provide</w:t>
+      </w:r>
+      <w:r>
+        <w:rPr>
+          <w:lang w:val="en-US"/>
+        </w:rPr>
+        <w:t>s</w:t>
+      </w:r>
+      <w:r>
+        <w:t xml:space="preserve"> a </w:t>
+      </w:r>
+      <w:r>
+        <w:rPr>
+          <w:b/>
+          <w:bCs/>
+          <w:i/>
+          <w:iCs/>
+        </w:rPr>
+        <w:t>bulk download</w:t>
+      </w:r>
+      <w:r>
+        <w:t xml:space="preserve"> facility</w:t>
+      </w:r>
+      <w:r>
+        <w:rPr>
+          <w:lang w:val="en-US"/>
+        </w:rPr>
+        <w:t>. Upon entering a file path, for each URL in the file, the response code, byte size, and URL are saved to a downloads file and displayed on the screen.</w:t>
+      </w:r>
+    </w:p>
+    <w:p>
+      <w:pPr>
+        <w:pStyle w:val="NormalWeb"/>
+        <w:numPr>
+          <w:ilvl w:val="0"/>
+          <w:numId w:val="4"/>
+        </w:numPr>
+        <w:spacing w:line="360" w:lineRule="auto"/>
+      </w:pPr>
+      <w:r>
+        <w:t xml:space="preserve">A simple </w:t>
+      </w:r>
+      <w:r>
+        <w:rPr>
+          <w:b/>
+          <w:bCs/>
+          <w:i/>
+          <w:iCs/>
+        </w:rPr>
+        <w:t>GUI</w:t>
+      </w:r>
+      <w:r>
+        <w:t xml:space="preserve"> </w:t>
+      </w:r>
+      <w:r>
+        <w:rPr>
+          <w:lang w:val="en-US"/>
+        </w:rPr>
+        <w:t xml:space="preserve">has been </w:t>
+      </w:r>
+      <w:r>
+        <w:t>provided to perform the operations discussed above</w:t>
+      </w:r>
+      <w:r>
+        <w:rPr>
+          <w:lang w:val="en-US"/>
+        </w:rPr>
+        <w:t>.</w:t>
+      </w:r>
     </w:p>
     <w:p>
       <w:pPr>
@@ -2392,14 +2733,15 @@
           <w:lang w:val="en-US"/>
         </w:rPr>
       </w:pPr>
-      <w:bookmarkStart w:id="4" w:name="_Toc149557954"/>
-      <w:r>
-        <w:rPr>
-          <w:lang w:val="en-US"/>
-        </w:rPr>
+      <w:bookmarkStart w:id="2" w:name="_Toc149562535"/>
+      <w:r>
+        <w:rPr>
+          <w:lang w:val="en-US"/>
+        </w:rPr>
+        <w:lastRenderedPageBreak/>
         <w:t>Design Considerations</w:t>
       </w:r>
-      <w:bookmarkEnd w:id="4"/>
+      <w:bookmarkEnd w:id="2"/>
     </w:p>
     <w:p>
       <w:pPr>
@@ -2419,14 +2761,254 @@
           <w:lang w:val="en-US"/>
         </w:rPr>
       </w:pPr>
-      <w:bookmarkStart w:id="5" w:name="_Toc149557955"/>
+      <w:bookmarkStart w:id="3" w:name="_Toc149562536"/>
       <w:r>
         <w:rPr>
           <w:lang w:val="en-US"/>
         </w:rPr>
         <w:t>Class Design</w:t>
       </w:r>
-      <w:bookmarkEnd w:id="5"/>
+      <w:bookmarkEnd w:id="3"/>
+    </w:p>
+    <w:p>
+      <w:pPr>
+        <w:rPr>
+          <w:lang w:val="en-US"/>
+        </w:rPr>
+      </w:pPr>
+    </w:p>
+    <w:p>
+      <w:pPr>
+        <w:rPr>
+          <w:rFonts w:ascii="Times New Roman" w:hAnsi="Times New Roman" w:cs="Times New Roman"/>
+          <w:lang w:val="en-US"/>
+        </w:rPr>
+      </w:pPr>
+      <w:r>
+        <w:rPr>
+          <w:rFonts w:ascii="Times New Roman" w:hAnsi="Times New Roman" w:cs="Times New Roman"/>
+          <w:lang w:val="en-US"/>
+        </w:rPr>
+        <w:t>The web browser is separated into 7 different classes:</w:t>
+      </w:r>
+    </w:p>
+    <w:p>
+      <w:pPr>
+        <w:rPr>
+          <w:rFonts w:ascii="Times New Roman" w:hAnsi="Times New Roman" w:cs="Times New Roman"/>
+          <w:lang w:val="en-US"/>
+        </w:rPr>
+      </w:pPr>
+    </w:p>
+    <w:p>
+      <w:pPr>
+        <w:pStyle w:val="ListParagraph"/>
+        <w:numPr>
+          <w:ilvl w:val="0"/>
+          <w:numId w:val="5"/>
+        </w:numPr>
+        <w:spacing w:line="276" w:lineRule="auto"/>
+        <w:rPr>
+          <w:rFonts w:ascii="Times New Roman" w:hAnsi="Times New Roman" w:cs="Times New Roman"/>
+          <w:lang w:val="en-US"/>
+        </w:rPr>
+      </w:pPr>
+      <w:proofErr w:type="spellStart"/>
+      <w:r>
+        <w:rPr>
+          <w:rFonts w:ascii="Times New Roman" w:hAnsi="Times New Roman" w:cs="Times New Roman"/>
+          <w:lang w:val="en-US"/>
+        </w:rPr>
+        <w:t>Url.cs</w:t>
+      </w:r>
+      <w:proofErr w:type="spellEnd"/>
+      <w:r>
+        <w:rPr>
+          <w:rFonts w:ascii="Times New Roman" w:hAnsi="Times New Roman" w:cs="Times New Roman"/>
+          <w:lang w:val="en-US"/>
+        </w:rPr>
+        <w:t xml:space="preserve"> : This class defines a URL object which stores the contents, size, response code and title of the string URL provided and provides access using getter/setter functions. </w:t>
+      </w:r>
+    </w:p>
+    <w:p>
+      <w:pPr>
+        <w:pStyle w:val="ListParagraph"/>
+        <w:numPr>
+          <w:ilvl w:val="0"/>
+          <w:numId w:val="5"/>
+        </w:numPr>
+        <w:spacing w:line="276" w:lineRule="auto"/>
+        <w:rPr>
+          <w:rFonts w:ascii="Times New Roman" w:hAnsi="Times New Roman" w:cs="Times New Roman"/>
+          <w:lang w:val="en-US"/>
+        </w:rPr>
+      </w:pPr>
+      <w:proofErr w:type="spellStart"/>
+      <w:r>
+        <w:rPr>
+          <w:rFonts w:ascii="Times New Roman" w:hAnsi="Times New Roman" w:cs="Times New Roman"/>
+          <w:lang w:val="en-US"/>
+        </w:rPr>
+        <w:t>Favorites.cs</w:t>
+      </w:r>
+      <w:proofErr w:type="spellEnd"/>
+      <w:r>
+        <w:rPr>
+          <w:rFonts w:ascii="Times New Roman" w:hAnsi="Times New Roman" w:cs="Times New Roman"/>
+          <w:lang w:val="en-US"/>
+        </w:rPr>
+        <w:t xml:space="preserve"> – This class defines a Favorite object which stores the URL and given name of the favorited webpage and provides access using getter/setter functions.</w:t>
+      </w:r>
+    </w:p>
+    <w:p>
+      <w:pPr>
+        <w:pStyle w:val="ListParagraph"/>
+        <w:numPr>
+          <w:ilvl w:val="0"/>
+          <w:numId w:val="5"/>
+        </w:numPr>
+        <w:spacing w:line="276" w:lineRule="auto"/>
+        <w:rPr>
+          <w:rFonts w:ascii="Times New Roman" w:hAnsi="Times New Roman" w:cs="Times New Roman"/>
+          <w:lang w:val="en-US"/>
+        </w:rPr>
+      </w:pPr>
+      <w:proofErr w:type="spellStart"/>
+      <w:r>
+        <w:rPr>
+          <w:rFonts w:ascii="Times New Roman" w:hAnsi="Times New Roman" w:cs="Times New Roman"/>
+          <w:lang w:val="en-US"/>
+        </w:rPr>
+        <w:t>ReadWrite.cs</w:t>
+      </w:r>
+      <w:proofErr w:type="spellEnd"/>
+      <w:r>
+        <w:rPr>
+          <w:rFonts w:ascii="Times New Roman" w:hAnsi="Times New Roman" w:cs="Times New Roman"/>
+          <w:lang w:val="en-US"/>
+        </w:rPr>
+        <w:t xml:space="preserve"> – This class is designed to handle reading and writing operations from the specified file path for the bulk download facility. </w:t>
+      </w:r>
+    </w:p>
+    <w:p>
+      <w:pPr>
+        <w:pStyle w:val="ListParagraph"/>
+        <w:numPr>
+          <w:ilvl w:val="0"/>
+          <w:numId w:val="5"/>
+        </w:numPr>
+        <w:spacing w:line="276" w:lineRule="auto"/>
+        <w:rPr>
+          <w:rFonts w:ascii="Times New Roman" w:hAnsi="Times New Roman" w:cs="Times New Roman"/>
+          <w:lang w:val="en-US"/>
+        </w:rPr>
+      </w:pPr>
+      <w:proofErr w:type="spellStart"/>
+      <w:r>
+        <w:rPr>
+          <w:rFonts w:ascii="Times New Roman" w:hAnsi="Times New Roman" w:cs="Times New Roman"/>
+          <w:lang w:val="en-US"/>
+        </w:rPr>
+        <w:t>SetNewHomepage.cs</w:t>
+      </w:r>
+      <w:proofErr w:type="spellEnd"/>
+      <w:r>
+        <w:rPr>
+          <w:rFonts w:ascii="Times New Roman" w:hAnsi="Times New Roman" w:cs="Times New Roman"/>
+          <w:lang w:val="en-US"/>
+        </w:rPr>
+        <w:t xml:space="preserve"> – This class creates a dialogue box and takes the new homepage to be set as input</w:t>
+      </w:r>
+    </w:p>
+    <w:p>
+      <w:pPr>
+        <w:pStyle w:val="ListParagraph"/>
+        <w:numPr>
+          <w:ilvl w:val="0"/>
+          <w:numId w:val="5"/>
+        </w:numPr>
+        <w:spacing w:line="276" w:lineRule="auto"/>
+        <w:rPr>
+          <w:rFonts w:ascii="Times New Roman" w:hAnsi="Times New Roman" w:cs="Times New Roman"/>
+          <w:lang w:val="en-US"/>
+        </w:rPr>
+      </w:pPr>
+      <w:proofErr w:type="spellStart"/>
+      <w:r>
+        <w:rPr>
+          <w:rFonts w:ascii="Times New Roman" w:hAnsi="Times New Roman" w:cs="Times New Roman"/>
+          <w:lang w:val="en-US"/>
+        </w:rPr>
+        <w:t>AddToFavorites.cs</w:t>
+      </w:r>
+      <w:proofErr w:type="spellEnd"/>
+      <w:r>
+        <w:rPr>
+          <w:rFonts w:ascii="Times New Roman" w:hAnsi="Times New Roman" w:cs="Times New Roman"/>
+          <w:lang w:val="en-US"/>
+        </w:rPr>
+        <w:t xml:space="preserve"> – This class creates a dialogue box and takes the parameters of the favorite to be set (name and URL) as input and adds it to the list</w:t>
+      </w:r>
+    </w:p>
+    <w:p>
+      <w:pPr>
+        <w:pStyle w:val="ListParagraph"/>
+        <w:numPr>
+          <w:ilvl w:val="0"/>
+          <w:numId w:val="5"/>
+        </w:numPr>
+        <w:spacing w:line="276" w:lineRule="auto"/>
+        <w:rPr>
+          <w:rFonts w:ascii="Times New Roman" w:hAnsi="Times New Roman" w:cs="Times New Roman"/>
+          <w:lang w:val="en-US"/>
+        </w:rPr>
+      </w:pPr>
+      <w:proofErr w:type="spellStart"/>
+      <w:r>
+        <w:rPr>
+          <w:rFonts w:ascii="Times New Roman" w:hAnsi="Times New Roman" w:cs="Times New Roman"/>
+          <w:lang w:val="en-US"/>
+        </w:rPr>
+        <w:t>MainWindow.cs</w:t>
+      </w:r>
+      <w:proofErr w:type="spellEnd"/>
+      <w:r>
+        <w:rPr>
+          <w:rFonts w:ascii="Times New Roman" w:hAnsi="Times New Roman" w:cs="Times New Roman"/>
+          <w:lang w:val="en-US"/>
+        </w:rPr>
+        <w:t xml:space="preserve"> – This class connects all my classes and functionality for all my buttons. </w:t>
+      </w:r>
+    </w:p>
+    <w:p>
+      <w:pPr>
+        <w:pStyle w:val="ListParagraph"/>
+        <w:numPr>
+          <w:ilvl w:val="0"/>
+          <w:numId w:val="5"/>
+        </w:numPr>
+        <w:spacing w:line="276" w:lineRule="auto"/>
+        <w:rPr>
+          <w:rFonts w:ascii="Times New Roman" w:hAnsi="Times New Roman" w:cs="Times New Roman"/>
+          <w:lang w:val="en-US"/>
+        </w:rPr>
+      </w:pPr>
+      <w:proofErr w:type="spellStart"/>
+      <w:r>
+        <w:rPr>
+          <w:rFonts w:ascii="Times New Roman" w:hAnsi="Times New Roman" w:cs="Times New Roman"/>
+          <w:lang w:val="en-US"/>
+        </w:rPr>
+        <w:t>Program.cs</w:t>
+      </w:r>
+      <w:proofErr w:type="spellEnd"/>
+      <w:r>
+        <w:rPr>
+          <w:rFonts w:ascii="Times New Roman" w:hAnsi="Times New Roman" w:cs="Times New Roman"/>
+          <w:lang w:val="en-US"/>
+        </w:rPr>
+        <w:t xml:space="preserve"> – Main Method </w:t>
+      </w:r>
     </w:p>
     <w:p>
       <w:pPr>
@@ -2446,14 +3028,245 @@
           <w:lang w:val="en-US"/>
         </w:rPr>
       </w:pPr>
-      <w:bookmarkStart w:id="6" w:name="_Toc149557956"/>
+      <w:bookmarkStart w:id="4" w:name="_Toc149562537"/>
       <w:r>
         <w:rPr>
           <w:lang w:val="en-US"/>
         </w:rPr>
         <w:t>Data Structures</w:t>
       </w:r>
-      <w:bookmarkEnd w:id="6"/>
+      <w:bookmarkEnd w:id="4"/>
+    </w:p>
+    <w:p>
+      <w:pPr>
+        <w:rPr>
+          <w:lang w:val="en-US"/>
+        </w:rPr>
+      </w:pPr>
+    </w:p>
+    <w:p>
+      <w:pPr>
+        <w:spacing w:line="276" w:lineRule="auto"/>
+        <w:rPr>
+          <w:lang w:val="en-US"/>
+        </w:rPr>
+      </w:pPr>
+      <w:r>
+        <w:rPr>
+          <w:lang w:val="en-US"/>
+        </w:rPr>
+        <w:t xml:space="preserve">Throughout my coursework I employed different data structures to achieve my functionalities and make my code modular. </w:t>
+      </w:r>
+    </w:p>
+    <w:p>
+      <w:pPr>
+        <w:spacing w:line="276" w:lineRule="auto"/>
+        <w:rPr>
+          <w:lang w:val="en-US"/>
+        </w:rPr>
+      </w:pPr>
+      <w:r>
+        <w:rPr>
+          <w:lang w:val="en-US"/>
+        </w:rPr>
+        <w:t xml:space="preserve">I used </w:t>
+      </w:r>
+      <w:r>
+        <w:rPr>
+          <w:b/>
+          <w:bCs/>
+          <w:lang w:val="en-US"/>
+        </w:rPr>
+        <w:t>classes</w:t>
+      </w:r>
+      <w:r>
+        <w:rPr>
+          <w:lang w:val="en-US"/>
+        </w:rPr>
+        <w:t xml:space="preserve"> to set objects with their parameters (URL and Favorites) and for specific behavior handling (Read/Write, adding to favorites, setting homepage and the main browser window)</w:t>
+      </w:r>
+    </w:p>
+    <w:p>
+      <w:pPr>
+        <w:spacing w:line="276" w:lineRule="auto"/>
+        <w:rPr>
+          <w:lang w:val="en-US"/>
+        </w:rPr>
+      </w:pPr>
+      <w:r>
+        <w:rPr>
+          <w:b/>
+          <w:bCs/>
+          <w:lang w:val="en-US"/>
+        </w:rPr>
+        <w:t>Lists</w:t>
+      </w:r>
+      <w:r>
+        <w:rPr>
+          <w:lang w:val="en-US"/>
+        </w:rPr>
+        <w:t xml:space="preserve"> are used in </w:t>
+      </w:r>
+      <w:proofErr w:type="spellStart"/>
+      <w:r>
+        <w:rPr>
+          <w:lang w:val="en-US"/>
+        </w:rPr>
+        <w:t>MainWindow</w:t>
+      </w:r>
+      <w:proofErr w:type="spellEnd"/>
+      <w:r>
+        <w:rPr>
+          <w:lang w:val="en-US"/>
+        </w:rPr>
+        <w:t xml:space="preserve"> and </w:t>
+      </w:r>
+      <w:proofErr w:type="spellStart"/>
+      <w:r>
+        <w:rPr>
+          <w:lang w:val="en-US"/>
+        </w:rPr>
+        <w:t>AddToFavorites</w:t>
+      </w:r>
+      <w:proofErr w:type="spellEnd"/>
+      <w:r>
+        <w:rPr>
+          <w:lang w:val="en-US"/>
+        </w:rPr>
+        <w:t xml:space="preserve"> for managing history, favorites, and bulk download URLs</w:t>
+      </w:r>
+      <w:r>
+        <w:rPr>
+          <w:lang w:val="en-US"/>
+        </w:rPr>
+        <w:t xml:space="preserve"> to provide a dynamic method to store the favorites objects and URLs. </w:t>
+      </w:r>
+    </w:p>
+    <w:p>
+      <w:pPr>
+        <w:spacing w:line="276" w:lineRule="auto"/>
+        <w:rPr>
+          <w:lang w:val="en-US"/>
+        </w:rPr>
+      </w:pPr>
+      <w:r>
+        <w:rPr>
+          <w:b/>
+          <w:bCs/>
+          <w:lang w:val="en-US"/>
+        </w:rPr>
+        <w:t>Arrays</w:t>
+      </w:r>
+      <w:r>
+        <w:rPr>
+          <w:lang w:val="en-US"/>
+        </w:rPr>
+        <w:t xml:space="preserve"> are used in </w:t>
+      </w:r>
+      <w:proofErr w:type="spellStart"/>
+      <w:r>
+        <w:rPr>
+          <w:lang w:val="en-US"/>
+        </w:rPr>
+        <w:t>readwrite</w:t>
+      </w:r>
+      <w:proofErr w:type="spellEnd"/>
+      <w:r>
+        <w:rPr>
+          <w:lang w:val="en-US"/>
+        </w:rPr>
+        <w:t xml:space="preserve"> and </w:t>
+      </w:r>
+      <w:proofErr w:type="spellStart"/>
+      <w:r>
+        <w:rPr>
+          <w:lang w:val="en-US"/>
+        </w:rPr>
+        <w:t>MainWindow</w:t>
+      </w:r>
+      <w:proofErr w:type="spellEnd"/>
+      <w:r>
+        <w:rPr>
+          <w:lang w:val="en-US"/>
+        </w:rPr>
+        <w:t xml:space="preserve"> classes for reading file lines and managing bulk download URLs, </w:t>
+      </w:r>
+      <w:r>
+        <w:rPr>
+          <w:lang w:val="en-US"/>
+        </w:rPr>
+        <w:t xml:space="preserve">wherever there is a fixed size collection of elements. </w:t>
+      </w:r>
+    </w:p>
+    <w:p>
+      <w:pPr>
+        <w:rPr>
+          <w:lang w:val="en-US"/>
+        </w:rPr>
+      </w:pPr>
+    </w:p>
+    <w:p>
+      <w:pPr>
+        <w:rPr>
+          <w:lang w:val="en-US"/>
+        </w:rPr>
+      </w:pPr>
+    </w:p>
+    <w:p>
+      <w:pPr>
+        <w:rPr>
+          <w:lang w:val="en-US"/>
+        </w:rPr>
+      </w:pPr>
+    </w:p>
+    <w:p>
+      <w:pPr>
+        <w:rPr>
+          <w:lang w:val="en-US"/>
+        </w:rPr>
+      </w:pPr>
+    </w:p>
+    <w:p>
+      <w:pPr>
+        <w:rPr>
+          <w:lang w:val="en-US"/>
+        </w:rPr>
+      </w:pPr>
+    </w:p>
+    <w:p>
+      <w:pPr>
+        <w:rPr>
+          <w:lang w:val="en-US"/>
+        </w:rPr>
+      </w:pPr>
+    </w:p>
+    <w:p>
+      <w:pPr>
+        <w:rPr>
+          <w:lang w:val="en-US"/>
+        </w:rPr>
+      </w:pPr>
+    </w:p>
+    <w:p>
+      <w:pPr>
+        <w:rPr>
+          <w:lang w:val="en-US"/>
+        </w:rPr>
+      </w:pPr>
+    </w:p>
+    <w:p>
+      <w:pPr>
+        <w:rPr>
+          <w:lang w:val="en-US"/>
+        </w:rPr>
+      </w:pPr>
+    </w:p>
+    <w:p>
+      <w:pPr>
+        <w:rPr>
+          <w:lang w:val="en-US"/>
+        </w:rPr>
+      </w:pPr>
     </w:p>
     <w:p>
       <w:pPr>
@@ -2473,48 +3286,307 @@
           <w:lang w:val="en-US"/>
         </w:rPr>
       </w:pPr>
-      <w:bookmarkStart w:id="7" w:name="_Toc149557957"/>
-      <w:r>
-        <w:rPr>
-          <w:lang w:val="en-US"/>
-        </w:rPr>
+      <w:bookmarkStart w:id="5" w:name="_Toc149562538"/>
+      <w:r>
+        <w:rPr>
+          <w:lang w:val="en-US"/>
+        </w:rPr>
+        <w:lastRenderedPageBreak/>
         <w:t>GUI Design</w:t>
       </w:r>
-      <w:bookmarkEnd w:id="7"/>
-    </w:p>
-    <w:p>
-      <w:pPr>
-        <w:rPr>
-          <w:lang w:val="en-US"/>
-        </w:rPr>
-      </w:pPr>
-    </w:p>
-    <w:p>
-      <w:pPr>
-        <w:pStyle w:val="Heading2"/>
+      <w:bookmarkEnd w:id="5"/>
+    </w:p>
+    <w:p>
+      <w:pPr>
+        <w:rPr>
+          <w:lang w:val="en-US"/>
+        </w:rPr>
+      </w:pPr>
+    </w:p>
+    <w:p>
+      <w:pPr>
+        <w:jc w:val="center"/>
+        <w:rPr>
+          <w:lang w:val="en-US"/>
+        </w:rPr>
+      </w:pPr>
+      <w:r>
+        <w:rPr>
+          <w:noProof/>
+          <w:lang w:val="en-US"/>
+        </w:rPr>
+        <w:drawing>
+          <wp:inline distT="0" distB="0" distL="0" distR="0" wp14:anchorId="5C0CCE37" wp14:editId="014EECDA">
+            <wp:extent cx="5080000" cy="3975100"/>
+            <wp:effectExtent l="0" t="0" r="0" b="0"/>
+            <wp:docPr id="1110502267" name="Picture 3"/>
+            <wp:cNvGraphicFramePr>
+              <a:graphicFrameLocks xmlns:a="http://schemas.openxmlformats.org/drawingml/2006/main" noChangeAspect="1"/>
+            </wp:cNvGraphicFramePr>
+            <a:graphic xmlns:a="http://schemas.openxmlformats.org/drawingml/2006/main">
+              <a:graphicData uri="http://schemas.openxmlformats.org/drawingml/2006/picture">
+                <pic:pic xmlns:pic="http://schemas.openxmlformats.org/drawingml/2006/picture">
+                  <pic:nvPicPr>
+                    <pic:cNvPr id="1110502267" name="Picture 1110502267"/>
+                    <pic:cNvPicPr/>
+                  </pic:nvPicPr>
+                  <pic:blipFill>
+                    <a:blip r:embed="rId7">
+                      <a:extLst>
+                        <a:ext uri="{28A0092B-C50C-407E-A947-70E740481C1C}">
+                          <a14:useLocalDpi xmlns:a14="http://schemas.microsoft.com/office/drawing/2010/main" val="0"/>
+                        </a:ext>
+                      </a:extLst>
+                    </a:blip>
+                    <a:stretch>
+                      <a:fillRect/>
+                    </a:stretch>
+                  </pic:blipFill>
+                  <pic:spPr>
+                    <a:xfrm>
+                      <a:off x="0" y="0"/>
+                      <a:ext cx="5080000" cy="3975100"/>
+                    </a:xfrm>
+                    <a:prstGeom prst="rect">
+                      <a:avLst/>
+                    </a:prstGeom>
+                  </pic:spPr>
+                </pic:pic>
+              </a:graphicData>
+            </a:graphic>
+          </wp:inline>
+        </w:drawing>
+      </w:r>
+    </w:p>
+    <w:p>
+      <w:pPr>
+        <w:jc w:val="center"/>
+        <w:rPr>
+          <w:lang w:val="en-US"/>
+        </w:rPr>
+      </w:pPr>
+    </w:p>
+    <w:p>
+      <w:pPr>
+        <w:rPr>
+          <w:rFonts w:ascii="Times New Roman" w:hAnsi="Times New Roman" w:cs="Times New Roman"/>
+          <w:lang w:val="en-US"/>
+        </w:rPr>
+      </w:pPr>
+      <w:r>
+        <w:rPr>
+          <w:rFonts w:ascii="Times New Roman" w:hAnsi="Times New Roman" w:cs="Times New Roman"/>
+          <w:lang w:val="en-US"/>
+        </w:rPr>
+        <w:t>The UI consists of the functional buttons all in the top bar for easy accessibility. The components consist of:</w:t>
+      </w:r>
+    </w:p>
+    <w:p>
+      <w:pPr>
+        <w:pStyle w:val="ListParagraph"/>
         <w:numPr>
-          <w:ilvl w:val="1"/>
-          <w:numId w:val="1"/>
+          <w:ilvl w:val="0"/>
+          <w:numId w:val="5"/>
         </w:numPr>
         <w:rPr>
-          <w:lang w:val="en-US"/>
-        </w:rPr>
-      </w:pPr>
-      <w:bookmarkStart w:id="8" w:name="_Toc149557958"/>
-      <w:r>
-        <w:rPr>
-          <w:lang w:val="en-US"/>
-        </w:rPr>
-        <w:t>Advanced Language Constructs</w:t>
-      </w:r>
-      <w:bookmarkEnd w:id="8"/>
-    </w:p>
-    <w:p>
-      <w:pPr>
-        <w:rPr>
-          <w:lang w:val="en-US"/>
-        </w:rPr>
-      </w:pPr>
+          <w:rFonts w:ascii="Times New Roman" w:hAnsi="Times New Roman" w:cs="Times New Roman"/>
+          <w:lang w:val="en-US"/>
+        </w:rPr>
+      </w:pPr>
+      <w:r>
+        <w:rPr>
+          <w:rFonts w:ascii="Times New Roman" w:hAnsi="Times New Roman" w:cs="Times New Roman"/>
+          <w:lang w:val="en-US"/>
+        </w:rPr>
+        <w:t>The label at the top gives the status code and title of the current page</w:t>
+      </w:r>
+    </w:p>
+    <w:p>
+      <w:pPr>
+        <w:pStyle w:val="ListParagraph"/>
+        <w:numPr>
+          <w:ilvl w:val="0"/>
+          <w:numId w:val="5"/>
+        </w:numPr>
+        <w:rPr>
+          <w:rFonts w:ascii="Times New Roman" w:hAnsi="Times New Roman" w:cs="Times New Roman"/>
+          <w:lang w:val="en-US"/>
+        </w:rPr>
+      </w:pPr>
+      <w:r>
+        <w:rPr>
+          <w:rFonts w:ascii="Times New Roman" w:hAnsi="Times New Roman" w:cs="Times New Roman"/>
+          <w:lang w:val="en-US"/>
+        </w:rPr>
+        <w:t>B</w:t>
+      </w:r>
+      <w:r>
+        <w:rPr>
+          <w:rFonts w:ascii="Times New Roman" w:hAnsi="Times New Roman" w:cs="Times New Roman"/>
+          <w:lang w:val="en-US"/>
+        </w:rPr>
+        <w:t xml:space="preserve">ack and next buttons, to allow the user to move between recent pages, </w:t>
+      </w:r>
+    </w:p>
+    <w:p>
+      <w:pPr>
+        <w:pStyle w:val="ListParagraph"/>
+        <w:numPr>
+          <w:ilvl w:val="0"/>
+          <w:numId w:val="5"/>
+        </w:numPr>
+        <w:rPr>
+          <w:rFonts w:ascii="Times New Roman" w:hAnsi="Times New Roman" w:cs="Times New Roman"/>
+          <w:lang w:val="en-US"/>
+        </w:rPr>
+      </w:pPr>
+      <w:r>
+        <w:rPr>
+          <w:rFonts w:ascii="Times New Roman" w:hAnsi="Times New Roman" w:cs="Times New Roman"/>
+          <w:lang w:val="en-US"/>
+        </w:rPr>
+        <w:t xml:space="preserve">home button, to allow the user to go to the home page. Double clicking the home button opens a dialogue box to allow the user to set their own homepage. </w:t>
+      </w:r>
+    </w:p>
+    <w:p>
+      <w:pPr>
+        <w:pStyle w:val="ListParagraph"/>
+        <w:numPr>
+          <w:ilvl w:val="0"/>
+          <w:numId w:val="5"/>
+        </w:numPr>
+        <w:rPr>
+          <w:rFonts w:ascii="Times New Roman" w:hAnsi="Times New Roman" w:cs="Times New Roman"/>
+          <w:lang w:val="en-US"/>
+        </w:rPr>
+      </w:pPr>
+      <w:r>
+        <w:rPr>
+          <w:rFonts w:ascii="Times New Roman" w:hAnsi="Times New Roman" w:cs="Times New Roman"/>
+          <w:lang w:val="en-US"/>
+        </w:rPr>
+        <w:t xml:space="preserve">Search bar for the user to enter the URL they wish to visit. </w:t>
+      </w:r>
+    </w:p>
+    <w:p>
+      <w:pPr>
+        <w:pStyle w:val="ListParagraph"/>
+        <w:numPr>
+          <w:ilvl w:val="0"/>
+          <w:numId w:val="5"/>
+        </w:numPr>
+        <w:rPr>
+          <w:rFonts w:ascii="Times New Roman" w:hAnsi="Times New Roman" w:cs="Times New Roman"/>
+          <w:lang w:val="en-US"/>
+        </w:rPr>
+      </w:pPr>
+      <w:r>
+        <w:rPr>
+          <w:rFonts w:ascii="Times New Roman" w:hAnsi="Times New Roman" w:cs="Times New Roman"/>
+          <w:lang w:val="en-US"/>
+        </w:rPr>
+        <w:t xml:space="preserve">The user can either press the go button next to the search bar to load the URL contents or achieve the same results by pressing on the enter key. </w:t>
+      </w:r>
+    </w:p>
+    <w:p>
+      <w:pPr>
+        <w:pStyle w:val="ListParagraph"/>
+        <w:numPr>
+          <w:ilvl w:val="0"/>
+          <w:numId w:val="5"/>
+        </w:numPr>
+        <w:rPr>
+          <w:rFonts w:ascii="Times New Roman" w:hAnsi="Times New Roman" w:cs="Times New Roman"/>
+          <w:lang w:val="en-US"/>
+        </w:rPr>
+      </w:pPr>
+      <w:r>
+        <w:rPr>
+          <w:rFonts w:ascii="Times New Roman" w:hAnsi="Times New Roman" w:cs="Times New Roman"/>
+          <w:lang w:val="en-US"/>
+        </w:rPr>
+        <w:t xml:space="preserve">The refresh button allows the user to reload the HTML content on the screen. </w:t>
+      </w:r>
+    </w:p>
+    <w:p>
+      <w:pPr>
+        <w:pStyle w:val="ListParagraph"/>
+        <w:numPr>
+          <w:ilvl w:val="0"/>
+          <w:numId w:val="5"/>
+        </w:numPr>
+        <w:rPr>
+          <w:rFonts w:ascii="Times New Roman" w:hAnsi="Times New Roman" w:cs="Times New Roman"/>
+          <w:lang w:val="en-US"/>
+        </w:rPr>
+      </w:pPr>
+      <w:r>
+        <w:rPr>
+          <w:rFonts w:ascii="Times New Roman" w:hAnsi="Times New Roman" w:cs="Times New Roman"/>
+          <w:lang w:val="en-US"/>
+        </w:rPr>
+        <w:t xml:space="preserve">The bookmark button is used to store favorites, clicking on the button opens a popover of -existing favorites (with edit and delete button) and an add favorite button which in turn opens a dialogue box to enter the name and URL. We can click the names set to visit the favorited pages. </w:t>
+      </w:r>
+    </w:p>
+    <w:p>
+      <w:pPr>
+        <w:pStyle w:val="ListParagraph"/>
+        <w:numPr>
+          <w:ilvl w:val="0"/>
+          <w:numId w:val="5"/>
+        </w:numPr>
+        <w:rPr>
+          <w:rFonts w:ascii="Times New Roman" w:hAnsi="Times New Roman" w:cs="Times New Roman"/>
+          <w:lang w:val="en-US"/>
+        </w:rPr>
+      </w:pPr>
+      <w:r>
+        <w:rPr>
+          <w:rFonts w:ascii="Times New Roman" w:hAnsi="Times New Roman" w:cs="Times New Roman"/>
+          <w:lang w:val="en-US"/>
+        </w:rPr>
+        <w:t xml:space="preserve">The history button allows us to view the previously visited URLs. We can click on the page titles to visit them or click the delete button next to them to delete them individually. There is also a button to clear the entire history. </w:t>
+      </w:r>
+    </w:p>
+    <w:p>
+      <w:pPr>
+        <w:pStyle w:val="ListParagraph"/>
+        <w:numPr>
+          <w:ilvl w:val="0"/>
+          <w:numId w:val="5"/>
+        </w:numPr>
+        <w:rPr>
+          <w:rFonts w:ascii="Times New Roman" w:hAnsi="Times New Roman" w:cs="Times New Roman"/>
+          <w:lang w:val="en-US"/>
+        </w:rPr>
+      </w:pPr>
+      <w:r>
+        <w:rPr>
+          <w:rFonts w:ascii="Times New Roman" w:hAnsi="Times New Roman" w:cs="Times New Roman"/>
+          <w:lang w:val="en-US"/>
+        </w:rPr>
+        <w:t xml:space="preserve">The download button opens a popover which takes as input the file path that we want to download. </w:t>
+      </w:r>
+    </w:p>
+    <w:p>
+      <w:pPr>
+        <w:pStyle w:val="ListParagraph"/>
+        <w:numPr>
+          <w:ilvl w:val="0"/>
+          <w:numId w:val="5"/>
+        </w:numPr>
+        <w:rPr>
+          <w:rFonts w:ascii="Times New Roman" w:hAnsi="Times New Roman" w:cs="Times New Roman"/>
+          <w:lang w:val="en-US"/>
+        </w:rPr>
+      </w:pPr>
+      <w:r>
+        <w:rPr>
+          <w:rFonts w:ascii="Times New Roman" w:hAnsi="Times New Roman" w:cs="Times New Roman"/>
+          <w:lang w:val="en-US"/>
+        </w:rPr>
+        <w:t xml:space="preserve">The screen below displays the contents of the pages we visit, or the bulk download file. </w:t>
+      </w:r>
     </w:p>
     <w:p>
       <w:pPr>
@@ -2527,7 +3599,7 @@
           <w:lang w:val="en-US"/>
         </w:rPr>
       </w:pPr>
-      <w:bookmarkStart w:id="9" w:name="_Toc149557959"/>
+      <w:bookmarkStart w:id="6" w:name="_Toc149562540"/>
       <w:r>
         <w:rPr>
           <w:lang w:val="en-US"/>
@@ -2535,7 +3607,14 @@
         <w:lastRenderedPageBreak/>
         <w:t>User Guide</w:t>
       </w:r>
-      <w:bookmarkEnd w:id="9"/>
+      <w:bookmarkEnd w:id="6"/>
+    </w:p>
+    <w:p>
+      <w:pPr>
+        <w:rPr>
+          <w:lang w:val="en-US"/>
+        </w:rPr>
+      </w:pPr>
     </w:p>
     <w:p>
       <w:pPr>
@@ -2562,14 +3641,21 @@
           <w:lang w:val="en-US"/>
         </w:rPr>
       </w:pPr>
-      <w:bookmarkStart w:id="10" w:name="_Toc149557960"/>
+      <w:bookmarkStart w:id="7" w:name="_Toc149562541"/>
       <w:r>
         <w:rPr>
           <w:lang w:val="en-US"/>
         </w:rPr>
         <w:t>Developers Guide</w:t>
       </w:r>
-      <w:bookmarkEnd w:id="10"/>
+      <w:bookmarkEnd w:id="7"/>
+    </w:p>
+    <w:p>
+      <w:pPr>
+        <w:rPr>
+          <w:lang w:val="en-US"/>
+        </w:rPr>
+      </w:pPr>
     </w:p>
     <w:p>
       <w:pPr>
@@ -2596,14 +3682,28 @@
           <w:lang w:val="en-US"/>
         </w:rPr>
       </w:pPr>
-      <w:bookmarkStart w:id="11" w:name="_Toc149557961"/>
+      <w:bookmarkStart w:id="8" w:name="_Toc149562542"/>
       <w:r>
         <w:rPr>
           <w:lang w:val="en-US"/>
         </w:rPr>
         <w:t>Testing</w:t>
       </w:r>
-      <w:bookmarkEnd w:id="11"/>
+      <w:bookmarkEnd w:id="8"/>
+    </w:p>
+    <w:p>
+      <w:pPr>
+        <w:rPr>
+          <w:lang w:val="en-US"/>
+        </w:rPr>
+      </w:pPr>
+    </w:p>
+    <w:p>
+      <w:pPr>
+        <w:rPr>
+          <w:lang w:val="en-US"/>
+        </w:rPr>
+      </w:pPr>
     </w:p>
     <w:p>
       <w:pPr>
@@ -2623,14 +3723,14 @@
           <w:lang w:val="en-US"/>
         </w:rPr>
       </w:pPr>
-      <w:bookmarkStart w:id="12" w:name="_Toc149557962"/>
+      <w:bookmarkStart w:id="9" w:name="_Toc149562543"/>
       <w:r>
         <w:rPr>
           <w:lang w:val="en-US"/>
         </w:rPr>
         <w:t>Conclusions</w:t>
       </w:r>
-      <w:bookmarkEnd w:id="12"/>
+      <w:bookmarkEnd w:id="9"/>
       <w:r>
         <w:rPr>
           <w:lang w:val="en-US"/>
@@ -2658,6 +3758,232 @@
 <file path=word/numbering.xml><?xml version="1.0" encoding="utf-8"?>
 <w:numbering xmlns:wpc="http://schemas.microsoft.com/office/word/2010/wordprocessingCanvas" xmlns:cx="http://schemas.microsoft.com/office/drawing/2014/chartex" xmlns:cx1="http://schemas.microsoft.com/office/drawing/2015/9/8/chartex" xmlns:cx2="http://schemas.microsoft.com/office/drawing/2015/10/21/chartex" xmlns:cx3="http://schemas.microsoft.com/office/drawing/2016/5/9/chartex" xmlns:cx4="http://schemas.microsoft.com/office/drawing/2016/5/10/chartex" xmlns:cx5="http://schemas.microsoft.com/office/drawing/2016/5/11/chartex" xmlns:cx6="http://schemas.microsoft.com/office/drawing/2016/5/12/chartex" xmlns:cx7="http://schemas.microsoft.com/office/drawing/2016/5/13/chartex" xmlns:cx8="http://schemas.microsoft.com/office/drawing/2016/5/14/chartex" xmlns:mc="http://schemas.openxmlformats.org/markup-compatibility/2006" xmlns:aink="http://schemas.microsoft.com/office/drawing/2016/ink" xmlns:am3d="http://schemas.microsoft.com/office/drawing/2017/model3d" xmlns:o="urn:schemas-microsoft-com:office:office" xmlns:oel="http://schemas.microsoft.com/office/2019/extlst" xmlns:r="http://schemas.openxmlformats.org/officeDocument/2006/relationships" xmlns:m="http://schemas.openxmlformats.org/officeDocument/2006/math" xmlns:v="urn:schemas-microsoft-com:vml" xmlns:wp14="http://schemas.microsoft.com/office/word/2010/wordprocessingDrawing" xmlns:wp="http://schemas.openxmlformats.org/drawingml/2006/wordprocessingDrawing" xmlns:w10="urn:schemas-microsoft-com:office:word" xmlns:w="http://schemas.openxmlformats.org/wordprocessingml/2006/main" xmlns:w14="http://schemas.microsoft.com/office/word/2010/wordml" xmlns:w15="http://schemas.microsoft.com/office/word/2012/wordml" xmlns:w16cex="http://schemas.microsoft.com/office/word/2018/wordml/cex" xmlns:w16cid="http://schemas.microsoft.com/office/word/2016/wordml/cid" xmlns:w16="http://schemas.microsoft.com/office/word/2018/wordml" xmlns:w16sdtdh="http://schemas.microsoft.com/office/word/2020/wordml/sdtdatahash" xmlns:w16se="http://schemas.microsoft.com/office/word/2015/wordml/symex" xmlns:wpg="http://schemas.microsoft.com/office/word/2010/wordprocessingGroup" xmlns:wpi="http://schemas.microsoft.com/office/word/2010/wordprocessingInk" xmlns:wne="http://schemas.microsoft.com/office/word/2006/wordml" xmlns:wps="http://schemas.microsoft.com/office/word/2010/wordprocessingShape" mc:Ignorable="w14 w15 w16se w16cid w16 w16cex w16sdtdh wp14">
   <w:abstractNum w:abstractNumId="0" w15:restartNumberingAfterBreak="0">
+    <w:nsid w:val="10D60D77"/>
+    <w:multiLevelType w:val="hybridMultilevel"/>
+    <w:tmpl w:val="E09671E4"/>
+    <w:lvl w:ilvl="0" w:tplc="0809000D">
+      <w:start w:val="1"/>
+      <w:numFmt w:val="bullet"/>
+      <w:lvlText w:val=""/>
+      <w:lvlJc w:val="left"/>
+      <w:pPr>
+        <w:ind w:left="720" w:hanging="360"/>
+      </w:pPr>
+      <w:rPr>
+        <w:rFonts w:ascii="Wingdings" w:hAnsi="Wingdings" w:hint="default"/>
+      </w:rPr>
+    </w:lvl>
+    <w:lvl w:ilvl="1" w:tplc="04090003">
+      <w:start w:val="1"/>
+      <w:numFmt w:val="bullet"/>
+      <w:lvlText w:val="o"/>
+      <w:lvlJc w:val="left"/>
+      <w:pPr>
+        <w:ind w:left="1440" w:hanging="360"/>
+      </w:pPr>
+      <w:rPr>
+        <w:rFonts w:ascii="Courier New" w:hAnsi="Courier New" w:cs="Courier New" w:hint="default"/>
+      </w:rPr>
+    </w:lvl>
+    <w:lvl w:ilvl="2" w:tplc="04090005" w:tentative="1">
+      <w:start w:val="1"/>
+      <w:numFmt w:val="bullet"/>
+      <w:lvlText w:val=""/>
+      <w:lvlJc w:val="left"/>
+      <w:pPr>
+        <w:ind w:left="2160" w:hanging="360"/>
+      </w:pPr>
+      <w:rPr>
+        <w:rFonts w:ascii="Wingdings" w:hAnsi="Wingdings" w:hint="default"/>
+      </w:rPr>
+    </w:lvl>
+    <w:lvl w:ilvl="3" w:tplc="04090001" w:tentative="1">
+      <w:start w:val="1"/>
+      <w:numFmt w:val="bullet"/>
+      <w:lvlText w:val=""/>
+      <w:lvlJc w:val="left"/>
+      <w:pPr>
+        <w:ind w:left="2880" w:hanging="360"/>
+      </w:pPr>
+      <w:rPr>
+        <w:rFonts w:ascii="Symbol" w:hAnsi="Symbol" w:hint="default"/>
+      </w:rPr>
+    </w:lvl>
+    <w:lvl w:ilvl="4" w:tplc="04090003" w:tentative="1">
+      <w:start w:val="1"/>
+      <w:numFmt w:val="bullet"/>
+      <w:lvlText w:val="o"/>
+      <w:lvlJc w:val="left"/>
+      <w:pPr>
+        <w:ind w:left="3600" w:hanging="360"/>
+      </w:pPr>
+      <w:rPr>
+        <w:rFonts w:ascii="Courier New" w:hAnsi="Courier New" w:cs="Courier New" w:hint="default"/>
+      </w:rPr>
+    </w:lvl>
+    <w:lvl w:ilvl="5" w:tplc="04090005" w:tentative="1">
+      <w:start w:val="1"/>
+      <w:numFmt w:val="bullet"/>
+      <w:lvlText w:val=""/>
+      <w:lvlJc w:val="left"/>
+      <w:pPr>
+        <w:ind w:left="4320" w:hanging="360"/>
+      </w:pPr>
+      <w:rPr>
+        <w:rFonts w:ascii="Wingdings" w:hAnsi="Wingdings" w:hint="default"/>
+      </w:rPr>
+    </w:lvl>
+    <w:lvl w:ilvl="6" w:tplc="04090001" w:tentative="1">
+      <w:start w:val="1"/>
+      <w:numFmt w:val="bullet"/>
+      <w:lvlText w:val=""/>
+      <w:lvlJc w:val="left"/>
+      <w:pPr>
+        <w:ind w:left="5040" w:hanging="360"/>
+      </w:pPr>
+      <w:rPr>
+        <w:rFonts w:ascii="Symbol" w:hAnsi="Symbol" w:hint="default"/>
+      </w:rPr>
+    </w:lvl>
+    <w:lvl w:ilvl="7" w:tplc="04090003" w:tentative="1">
+      <w:start w:val="1"/>
+      <w:numFmt w:val="bullet"/>
+      <w:lvlText w:val="o"/>
+      <w:lvlJc w:val="left"/>
+      <w:pPr>
+        <w:ind w:left="5760" w:hanging="360"/>
+      </w:pPr>
+      <w:rPr>
+        <w:rFonts w:ascii="Courier New" w:hAnsi="Courier New" w:cs="Courier New" w:hint="default"/>
+      </w:rPr>
+    </w:lvl>
+    <w:lvl w:ilvl="8" w:tplc="04090005" w:tentative="1">
+      <w:start w:val="1"/>
+      <w:numFmt w:val="bullet"/>
+      <w:lvlText w:val=""/>
+      <w:lvlJc w:val="left"/>
+      <w:pPr>
+        <w:ind w:left="6480" w:hanging="360"/>
+      </w:pPr>
+      <w:rPr>
+        <w:rFonts w:ascii="Wingdings" w:hAnsi="Wingdings" w:hint="default"/>
+      </w:rPr>
+    </w:lvl>
+  </w:abstractNum>
+  <w:abstractNum w:abstractNumId="1" w15:restartNumberingAfterBreak="0">
+    <w:nsid w:val="24755C1B"/>
+    <w:multiLevelType w:val="hybridMultilevel"/>
+    <w:tmpl w:val="AB4CEC46"/>
+    <w:lvl w:ilvl="0" w:tplc="A9F0E520">
+      <w:start w:val="2"/>
+      <w:numFmt w:val="bullet"/>
+      <w:lvlText w:val="-"/>
+      <w:lvlJc w:val="left"/>
+      <w:pPr>
+        <w:ind w:left="720" w:hanging="360"/>
+      </w:pPr>
+      <w:rPr>
+        <w:rFonts w:ascii="Times New Roman" w:eastAsiaTheme="minorHAnsi" w:hAnsi="Times New Roman" w:cs="Times New Roman" w:hint="default"/>
+      </w:rPr>
+    </w:lvl>
+    <w:lvl w:ilvl="1" w:tplc="04090003" w:tentative="1">
+      <w:start w:val="1"/>
+      <w:numFmt w:val="bullet"/>
+      <w:lvlText w:val="o"/>
+      <w:lvlJc w:val="left"/>
+      <w:pPr>
+        <w:ind w:left="1440" w:hanging="360"/>
+      </w:pPr>
+      <w:rPr>
+        <w:rFonts w:ascii="Courier New" w:hAnsi="Courier New" w:cs="Courier New" w:hint="default"/>
+      </w:rPr>
+    </w:lvl>
+    <w:lvl w:ilvl="2" w:tplc="04090005" w:tentative="1">
+      <w:start w:val="1"/>
+      <w:numFmt w:val="bullet"/>
+      <w:lvlText w:val=""/>
+      <w:lvlJc w:val="left"/>
+      <w:pPr>
+        <w:ind w:left="2160" w:hanging="360"/>
+      </w:pPr>
+      <w:rPr>
+        <w:rFonts w:ascii="Wingdings" w:hAnsi="Wingdings" w:hint="default"/>
+      </w:rPr>
+    </w:lvl>
+    <w:lvl w:ilvl="3" w:tplc="04090001" w:tentative="1">
+      <w:start w:val="1"/>
+      <w:numFmt w:val="bullet"/>
+      <w:lvlText w:val=""/>
+      <w:lvlJc w:val="left"/>
+      <w:pPr>
+        <w:ind w:left="2880" w:hanging="360"/>
+      </w:pPr>
+      <w:rPr>
+        <w:rFonts w:ascii="Symbol" w:hAnsi="Symbol" w:hint="default"/>
+      </w:rPr>
+    </w:lvl>
+    <w:lvl w:ilvl="4" w:tplc="04090003" w:tentative="1">
+      <w:start w:val="1"/>
+      <w:numFmt w:val="bullet"/>
+      <w:lvlText w:val="o"/>
+      <w:lvlJc w:val="left"/>
+      <w:pPr>
+        <w:ind w:left="3600" w:hanging="360"/>
+      </w:pPr>
+      <w:rPr>
+        <w:rFonts w:ascii="Courier New" w:hAnsi="Courier New" w:cs="Courier New" w:hint="default"/>
+      </w:rPr>
+    </w:lvl>
+    <w:lvl w:ilvl="5" w:tplc="04090005" w:tentative="1">
+      <w:start w:val="1"/>
+      <w:numFmt w:val="bullet"/>
+      <w:lvlText w:val=""/>
+      <w:lvlJc w:val="left"/>
+      <w:pPr>
+        <w:ind w:left="4320" w:hanging="360"/>
+      </w:pPr>
+      <w:rPr>
+        <w:rFonts w:ascii="Wingdings" w:hAnsi="Wingdings" w:hint="default"/>
+      </w:rPr>
+    </w:lvl>
+    <w:lvl w:ilvl="6" w:tplc="04090001" w:tentative="1">
+      <w:start w:val="1"/>
+      <w:numFmt w:val="bullet"/>
+      <w:lvlText w:val=""/>
+      <w:lvlJc w:val="left"/>
+      <w:pPr>
+        <w:ind w:left="5040" w:hanging="360"/>
+      </w:pPr>
+      <w:rPr>
+        <w:rFonts w:ascii="Symbol" w:hAnsi="Symbol" w:hint="default"/>
+      </w:rPr>
+    </w:lvl>
+    <w:lvl w:ilvl="7" w:tplc="04090003" w:tentative="1">
+      <w:start w:val="1"/>
+      <w:numFmt w:val="bullet"/>
+      <w:lvlText w:val="o"/>
+      <w:lvlJc w:val="left"/>
+      <w:pPr>
+        <w:ind w:left="5760" w:hanging="360"/>
+      </w:pPr>
+      <w:rPr>
+        <w:rFonts w:ascii="Courier New" w:hAnsi="Courier New" w:cs="Courier New" w:hint="default"/>
+      </w:rPr>
+    </w:lvl>
+    <w:lvl w:ilvl="8" w:tplc="04090005" w:tentative="1">
+      <w:start w:val="1"/>
+      <w:numFmt w:val="bullet"/>
+      <w:lvlText w:val=""/>
+      <w:lvlJc w:val="left"/>
+      <w:pPr>
+        <w:ind w:left="6480" w:hanging="360"/>
+      </w:pPr>
+      <w:rPr>
+        <w:rFonts w:ascii="Wingdings" w:hAnsi="Wingdings" w:hint="default"/>
+      </w:rPr>
+    </w:lvl>
+  </w:abstractNum>
+  <w:abstractNum w:abstractNumId="2" w15:restartNumberingAfterBreak="0">
     <w:nsid w:val="6BDD38B0"/>
     <w:multiLevelType w:val="multilevel"/>
     <w:tmpl w:val="3368A8FA"/>
@@ -2778,8 +4104,245 @@
       </w:rPr>
     </w:lvl>
   </w:abstractNum>
+  <w:abstractNum w:abstractNumId="3" w15:restartNumberingAfterBreak="0">
+    <w:nsid w:val="70995BC6"/>
+    <w:multiLevelType w:val="hybridMultilevel"/>
+    <w:tmpl w:val="62FCC2DC"/>
+    <w:lvl w:ilvl="0" w:tplc="0809000D">
+      <w:start w:val="1"/>
+      <w:numFmt w:val="bullet"/>
+      <w:lvlText w:val=""/>
+      <w:lvlJc w:val="left"/>
+      <w:pPr>
+        <w:ind w:left="720" w:hanging="360"/>
+      </w:pPr>
+      <w:rPr>
+        <w:rFonts w:ascii="Wingdings" w:hAnsi="Wingdings" w:hint="default"/>
+      </w:rPr>
+    </w:lvl>
+    <w:lvl w:ilvl="1" w:tplc="028ABBEA">
+      <w:numFmt w:val="bullet"/>
+      <w:lvlText w:val="•"/>
+      <w:lvlJc w:val="left"/>
+      <w:pPr>
+        <w:ind w:left="1440" w:hanging="360"/>
+      </w:pPr>
+      <w:rPr>
+        <w:rFonts w:ascii="Times New Roman" w:eastAsia="Times New Roman" w:hAnsi="Times New Roman" w:cs="Times New Roman" w:hint="default"/>
+      </w:rPr>
+    </w:lvl>
+    <w:lvl w:ilvl="2" w:tplc="04090005" w:tentative="1">
+      <w:start w:val="1"/>
+      <w:numFmt w:val="bullet"/>
+      <w:lvlText w:val=""/>
+      <w:lvlJc w:val="left"/>
+      <w:pPr>
+        <w:ind w:left="2160" w:hanging="360"/>
+      </w:pPr>
+      <w:rPr>
+        <w:rFonts w:ascii="Wingdings" w:hAnsi="Wingdings" w:hint="default"/>
+      </w:rPr>
+    </w:lvl>
+    <w:lvl w:ilvl="3" w:tplc="04090001" w:tentative="1">
+      <w:start w:val="1"/>
+      <w:numFmt w:val="bullet"/>
+      <w:lvlText w:val=""/>
+      <w:lvlJc w:val="left"/>
+      <w:pPr>
+        <w:ind w:left="2880" w:hanging="360"/>
+      </w:pPr>
+      <w:rPr>
+        <w:rFonts w:ascii="Symbol" w:hAnsi="Symbol" w:hint="default"/>
+      </w:rPr>
+    </w:lvl>
+    <w:lvl w:ilvl="4" w:tplc="04090003" w:tentative="1">
+      <w:start w:val="1"/>
+      <w:numFmt w:val="bullet"/>
+      <w:lvlText w:val="o"/>
+      <w:lvlJc w:val="left"/>
+      <w:pPr>
+        <w:ind w:left="3600" w:hanging="360"/>
+      </w:pPr>
+      <w:rPr>
+        <w:rFonts w:ascii="Courier New" w:hAnsi="Courier New" w:cs="Courier New" w:hint="default"/>
+      </w:rPr>
+    </w:lvl>
+    <w:lvl w:ilvl="5" w:tplc="04090005" w:tentative="1">
+      <w:start w:val="1"/>
+      <w:numFmt w:val="bullet"/>
+      <w:lvlText w:val=""/>
+      <w:lvlJc w:val="left"/>
+      <w:pPr>
+        <w:ind w:left="4320" w:hanging="360"/>
+      </w:pPr>
+      <w:rPr>
+        <w:rFonts w:ascii="Wingdings" w:hAnsi="Wingdings" w:hint="default"/>
+      </w:rPr>
+    </w:lvl>
+    <w:lvl w:ilvl="6" w:tplc="04090001" w:tentative="1">
+      <w:start w:val="1"/>
+      <w:numFmt w:val="bullet"/>
+      <w:lvlText w:val=""/>
+      <w:lvlJc w:val="left"/>
+      <w:pPr>
+        <w:ind w:left="5040" w:hanging="360"/>
+      </w:pPr>
+      <w:rPr>
+        <w:rFonts w:ascii="Symbol" w:hAnsi="Symbol" w:hint="default"/>
+      </w:rPr>
+    </w:lvl>
+    <w:lvl w:ilvl="7" w:tplc="04090003" w:tentative="1">
+      <w:start w:val="1"/>
+      <w:numFmt w:val="bullet"/>
+      <w:lvlText w:val="o"/>
+      <w:lvlJc w:val="left"/>
+      <w:pPr>
+        <w:ind w:left="5760" w:hanging="360"/>
+      </w:pPr>
+      <w:rPr>
+        <w:rFonts w:ascii="Courier New" w:hAnsi="Courier New" w:cs="Courier New" w:hint="default"/>
+      </w:rPr>
+    </w:lvl>
+    <w:lvl w:ilvl="8" w:tplc="04090005" w:tentative="1">
+      <w:start w:val="1"/>
+      <w:numFmt w:val="bullet"/>
+      <w:lvlText w:val=""/>
+      <w:lvlJc w:val="left"/>
+      <w:pPr>
+        <w:ind w:left="6480" w:hanging="360"/>
+      </w:pPr>
+      <w:rPr>
+        <w:rFonts w:ascii="Wingdings" w:hAnsi="Wingdings" w:hint="default"/>
+      </w:rPr>
+    </w:lvl>
+  </w:abstractNum>
+  <w:abstractNum w:abstractNumId="4" w15:restartNumberingAfterBreak="0">
+    <w:nsid w:val="78D563F6"/>
+    <w:multiLevelType w:val="hybridMultilevel"/>
+    <w:tmpl w:val="25DA7C68"/>
+    <w:lvl w:ilvl="0" w:tplc="0809000D">
+      <w:start w:val="1"/>
+      <w:numFmt w:val="bullet"/>
+      <w:lvlText w:val=""/>
+      <w:lvlJc w:val="left"/>
+      <w:pPr>
+        <w:ind w:left="720" w:hanging="360"/>
+      </w:pPr>
+      <w:rPr>
+        <w:rFonts w:ascii="Wingdings" w:hAnsi="Wingdings" w:hint="default"/>
+      </w:rPr>
+    </w:lvl>
+    <w:lvl w:ilvl="1" w:tplc="04090003" w:tentative="1">
+      <w:start w:val="1"/>
+      <w:numFmt w:val="bullet"/>
+      <w:lvlText w:val="o"/>
+      <w:lvlJc w:val="left"/>
+      <w:pPr>
+        <w:ind w:left="1440" w:hanging="360"/>
+      </w:pPr>
+      <w:rPr>
+        <w:rFonts w:ascii="Courier New" w:hAnsi="Courier New" w:cs="Courier New" w:hint="default"/>
+      </w:rPr>
+    </w:lvl>
+    <w:lvl w:ilvl="2" w:tplc="04090005" w:tentative="1">
+      <w:start w:val="1"/>
+      <w:numFmt w:val="bullet"/>
+      <w:lvlText w:val=""/>
+      <w:lvlJc w:val="left"/>
+      <w:pPr>
+        <w:ind w:left="2160" w:hanging="360"/>
+      </w:pPr>
+      <w:rPr>
+        <w:rFonts w:ascii="Wingdings" w:hAnsi="Wingdings" w:hint="default"/>
+      </w:rPr>
+    </w:lvl>
+    <w:lvl w:ilvl="3" w:tplc="04090001" w:tentative="1">
+      <w:start w:val="1"/>
+      <w:numFmt w:val="bullet"/>
+      <w:lvlText w:val=""/>
+      <w:lvlJc w:val="left"/>
+      <w:pPr>
+        <w:ind w:left="2880" w:hanging="360"/>
+      </w:pPr>
+      <w:rPr>
+        <w:rFonts w:ascii="Symbol" w:hAnsi="Symbol" w:hint="default"/>
+      </w:rPr>
+    </w:lvl>
+    <w:lvl w:ilvl="4" w:tplc="04090003" w:tentative="1">
+      <w:start w:val="1"/>
+      <w:numFmt w:val="bullet"/>
+      <w:lvlText w:val="o"/>
+      <w:lvlJc w:val="left"/>
+      <w:pPr>
+        <w:ind w:left="3600" w:hanging="360"/>
+      </w:pPr>
+      <w:rPr>
+        <w:rFonts w:ascii="Courier New" w:hAnsi="Courier New" w:cs="Courier New" w:hint="default"/>
+      </w:rPr>
+    </w:lvl>
+    <w:lvl w:ilvl="5" w:tplc="04090005" w:tentative="1">
+      <w:start w:val="1"/>
+      <w:numFmt w:val="bullet"/>
+      <w:lvlText w:val=""/>
+      <w:lvlJc w:val="left"/>
+      <w:pPr>
+        <w:ind w:left="4320" w:hanging="360"/>
+      </w:pPr>
+      <w:rPr>
+        <w:rFonts w:ascii="Wingdings" w:hAnsi="Wingdings" w:hint="default"/>
+      </w:rPr>
+    </w:lvl>
+    <w:lvl w:ilvl="6" w:tplc="04090001" w:tentative="1">
+      <w:start w:val="1"/>
+      <w:numFmt w:val="bullet"/>
+      <w:lvlText w:val=""/>
+      <w:lvlJc w:val="left"/>
+      <w:pPr>
+        <w:ind w:left="5040" w:hanging="360"/>
+      </w:pPr>
+      <w:rPr>
+        <w:rFonts w:ascii="Symbol" w:hAnsi="Symbol" w:hint="default"/>
+      </w:rPr>
+    </w:lvl>
+    <w:lvl w:ilvl="7" w:tplc="04090003" w:tentative="1">
+      <w:start w:val="1"/>
+      <w:numFmt w:val="bullet"/>
+      <w:lvlText w:val="o"/>
+      <w:lvlJc w:val="left"/>
+      <w:pPr>
+        <w:ind w:left="5760" w:hanging="360"/>
+      </w:pPr>
+      <w:rPr>
+        <w:rFonts w:ascii="Courier New" w:hAnsi="Courier New" w:cs="Courier New" w:hint="default"/>
+      </w:rPr>
+    </w:lvl>
+    <w:lvl w:ilvl="8" w:tplc="04090005" w:tentative="1">
+      <w:start w:val="1"/>
+      <w:numFmt w:val="bullet"/>
+      <w:lvlText w:val=""/>
+      <w:lvlJc w:val="left"/>
+      <w:pPr>
+        <w:ind w:left="6480" w:hanging="360"/>
+      </w:pPr>
+      <w:rPr>
+        <w:rFonts w:ascii="Wingdings" w:hAnsi="Wingdings" w:hint="default"/>
+      </w:rPr>
+    </w:lvl>
+  </w:abstractNum>
   <w:num w:numId="1" w16cid:durableId="587006259">
+    <w:abstractNumId w:val="2"/>
+  </w:num>
+  <w:num w:numId="2" w16cid:durableId="933132088">
+    <w:abstractNumId w:val="4"/>
+  </w:num>
+  <w:num w:numId="3" w16cid:durableId="1587766965">
+    <w:abstractNumId w:val="3"/>
+  </w:num>
+  <w:num w:numId="4" w16cid:durableId="1299333684">
     <w:abstractNumId w:val="0"/>
+  </w:num>
+  <w:num w:numId="5" w16cid:durableId="688524760">
+    <w:abstractNumId w:val="1"/>
   </w:num>
 </w:numbering>
 </file>
@@ -3470,6 +5033,42 @@
       <w:u w:val="single"/>
     </w:rPr>
   </w:style>
+  <w:style w:type="paragraph" w:styleId="ListParagraph">
+    <w:name w:val="List Paragraph"/>
+    <w:basedOn w:val="Normal"/>
+    <w:uiPriority w:val="34"/>
+    <w:qFormat/>
+    <w:rsid w:val="009A4ED2"/>
+    <w:pPr>
+      <w:ind w:left="720"/>
+      <w:contextualSpacing/>
+    </w:pPr>
+  </w:style>
+  <w:style w:type="paragraph" w:styleId="NormalWeb">
+    <w:name w:val="Normal (Web)"/>
+    <w:basedOn w:val="Normal"/>
+    <w:uiPriority w:val="99"/>
+    <w:unhideWhenUsed/>
+    <w:rsid w:val="009A4ED2"/>
+    <w:pPr>
+      <w:spacing w:before="100" w:beforeAutospacing="1" w:after="100" w:afterAutospacing="1"/>
+    </w:pPr>
+    <w:rPr>
+      <w:rFonts w:ascii="Times New Roman" w:eastAsia="Times New Roman" w:hAnsi="Times New Roman" w:cs="Times New Roman"/>
+    </w:rPr>
+  </w:style>
+  <w:style w:type="character" w:styleId="UnresolvedMention">
+    <w:name w:val="Unresolved Mention"/>
+    <w:basedOn w:val="DefaultParagraphFont"/>
+    <w:uiPriority w:val="99"/>
+    <w:semiHidden/>
+    <w:unhideWhenUsed/>
+    <w:rsid w:val="009A4ED2"/>
+    <w:rPr>
+      <w:color w:val="605E5C"/>
+      <w:shd w:val="clear" w:color="auto" w:fill="E1DFDD"/>
+    </w:rPr>
+  </w:style>
 </w:styles>
 </file>
 
@@ -3773,7 +5372,7 @@
 </file>
 
 <file path=customXml/itemProps1.xml><?xml version="1.0" encoding="utf-8"?>
-<ds:datastoreItem xmlns:ds="http://schemas.openxmlformats.org/officeDocument/2006/customXml" ds:itemID="{C514743D-70A2-9344-9346-AEB385814993}">
+<ds:datastoreItem xmlns:ds="http://schemas.openxmlformats.org/officeDocument/2006/customXml" ds:itemID="{4400ED57-9969-0C46-B2F3-3B2A9DF231F6}">
   <ds:schemaRefs>
     <ds:schemaRef ds:uri="http://schemas.openxmlformats.org/officeDocument/2006/bibliography"/>
   </ds:schemaRefs>

</xml_diff>